<commit_message>
Chapter One and Related work
</commit_message>
<xml_diff>
--- a/Documentation.docx
+++ b/Documentation.docx
@@ -6,23 +6,22 @@
       <w:r>
         <w:rPr>
           <w:noProof/>
-          <w14:ligatures w14:val="standardContextual"/>
         </w:rPr>
         <mc:AlternateContent>
           <mc:Choice Requires="wps">
             <w:drawing>
-              <wp:anchor distT="0" distB="0" distL="114300" distR="114300" simplePos="0" relativeHeight="251666432" behindDoc="0" locked="0" layoutInCell="1" allowOverlap="1" wp14:anchorId="12AC0B04" wp14:editId="7D0FBFF6">
+              <wp:anchor distT="0" distB="0" distL="114300" distR="114300" simplePos="0" relativeHeight="251661312" behindDoc="0" locked="0" layoutInCell="1" allowOverlap="1" wp14:anchorId="11E9EB51" wp14:editId="6FD9D628">
                 <wp:simplePos x="0" y="0"/>
                 <wp:positionH relativeFrom="column">
-                  <wp:posOffset>1522095</wp:posOffset>
+                  <wp:posOffset>1382395</wp:posOffset>
                 </wp:positionH>
                 <wp:positionV relativeFrom="paragraph">
-                  <wp:posOffset>9044305</wp:posOffset>
+                  <wp:posOffset>-226222</wp:posOffset>
                 </wp:positionV>
-                <wp:extent cx="2476500" cy="438150"/>
+                <wp:extent cx="3533775" cy="1428750"/>
                 <wp:effectExtent l="0" t="0" r="0" b="0"/>
                 <wp:wrapNone/>
-                <wp:docPr id="716497107" name="Text Box 5"/>
+                <wp:docPr id="409144952" name="Text Box 1"/>
                 <wp:cNvGraphicFramePr/>
                 <a:graphic xmlns:a="http://schemas.openxmlformats.org/drawingml/2006/main">
                   <a:graphicData uri="http://schemas.microsoft.com/office/word/2010/wordprocessingShape">
@@ -31,7 +30,7 @@
                       <wps:spPr>
                         <a:xfrm>
                           <a:off x="0" y="0"/>
-                          <a:ext cx="2476500" cy="438150"/>
+                          <a:ext cx="3533775" cy="1428750"/>
                         </a:xfrm>
                         <a:prstGeom prst="rect">
                           <a:avLst/>
@@ -47,25 +46,50 @@
                             <w:pPr>
                               <w:jc w:val="center"/>
                               <w:rPr>
-                                <w:b/>
-                                <w:bCs/>
-                                <w:color w:val="3B3838" w:themeColor="background2" w:themeShade="40"/>
-                                <w:sz w:val="28"/>
-                                <w:szCs w:val="28"/>
+                                <w:sz w:val="32"/>
+                                <w:szCs w:val="32"/>
                               </w:rPr>
                             </w:pPr>
                             <w:r>
                               <w:rPr>
-                                <w:b/>
-                                <w:bCs/>
-                                <w:color w:val="3B3838" w:themeColor="background2" w:themeShade="40"/>
-                                <w:sz w:val="28"/>
-                                <w:szCs w:val="28"/>
+                                <w:sz w:val="32"/>
+                                <w:szCs w:val="32"/>
                               </w:rPr>
-                              <w:t>Academic Year 2023-2024</w:t>
+                              <w:t>Minya University</w:t>
                             </w:r>
                           </w:p>
-                          <w:p/>
+                          <w:p>
+                            <w:pPr>
+                              <w:jc w:val="center"/>
+                              <w:rPr>
+                                <w:sz w:val="32"/>
+                                <w:szCs w:val="32"/>
+                              </w:rPr>
+                            </w:pPr>
+                            <w:r>
+                              <w:rPr>
+                                <w:sz w:val="32"/>
+                                <w:szCs w:val="32"/>
+                              </w:rPr>
+                              <w:t>Faculty of Computers and Information Minya, Egypt</w:t>
+                            </w:r>
+                          </w:p>
+                          <w:p>
+                            <w:pPr>
+                              <w:jc w:val="center"/>
+                              <w:rPr>
+                                <w:sz w:val="32"/>
+                                <w:szCs w:val="32"/>
+                              </w:rPr>
+                            </w:pPr>
+                            <w:r>
+                              <w:rPr>
+                                <w:sz w:val="32"/>
+                                <w:szCs w:val="32"/>
+                              </w:rPr>
+                              <w:t>Final Year Project Thesis in Preparation for graduation</w:t>
+                            </w:r>
+                          </w:p>
                         </w:txbxContent>
                       </wps:txbx>
                       <wps:bodyPr rot="0" spcFirstLastPara="0" vertOverflow="overflow" horzOverflow="overflow" vert="horz" wrap="square" lIns="91440" tIns="45720" rIns="91440" bIns="45720" numCol="1" spcCol="0" rtlCol="0" fromWordArt="0" anchor="t" anchorCtr="0" forceAA="0" compatLnSpc="1">
@@ -80,41 +104,69 @@
                 <wp14:sizeRelH relativeFrom="margin">
                   <wp14:pctWidth>0</wp14:pctWidth>
                 </wp14:sizeRelH>
+                <wp14:sizeRelV relativeFrom="margin">
+                  <wp14:pctHeight>0</wp14:pctHeight>
+                </wp14:sizeRelV>
               </wp:anchor>
             </w:drawing>
           </mc:Choice>
           <mc:Fallback>
             <w:pict>
-              <v:shapetype w14:anchorId="12AC0B04" id="_x0000_t202" coordsize="21600,21600" o:spt="202" path="m,l,21600r21600,l21600,xe">
+              <v:shapetype w14:anchorId="11E9EB51" id="_x0000_t202" coordsize="21600,21600" o:spt="202" path="m,l,21600r21600,l21600,xe">
                 <v:stroke joinstyle="miter"/>
                 <v:path gradientshapeok="t" o:connecttype="rect"/>
               </v:shapetype>
-              <v:shape id="Text Box 5" o:spid="_x0000_s1026" type="#_x0000_t202" style="position:absolute;margin-left:119.85pt;margin-top:712.15pt;width:195pt;height:34.5pt;z-index:251666432;visibility:visible;mso-wrap-style:square;mso-width-percent:0;mso-wrap-distance-left:9pt;mso-wrap-distance-top:0;mso-wrap-distance-right:9pt;mso-wrap-distance-bottom:0;mso-position-horizontal:absolute;mso-position-horizontal-relative:text;mso-position-vertical:absolute;mso-position-vertical-relative:text;mso-width-percent:0;mso-width-relative:margin;v-text-anchor:top" o:gfxdata="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" filled="f" stroked="f" strokeweight=".5pt">
+              <v:shape id="Text Box 1" o:spid="_x0000_s1026" type="#_x0000_t202" style="position:absolute;margin-left:108.85pt;margin-top:-17.8pt;width:278.25pt;height:112.5pt;z-index:251661312;visibility:visible;mso-wrap-style:square;mso-width-percent:0;mso-height-percent:0;mso-wrap-distance-left:9pt;mso-wrap-distance-top:0;mso-wrap-distance-right:9pt;mso-wrap-distance-bottom:0;mso-position-horizontal:absolute;mso-position-horizontal-relative:text;mso-position-vertical:absolute;mso-position-vertical-relative:text;mso-width-percent:0;mso-height-percent:0;mso-width-relative:margin;mso-height-relative:margin;v-text-anchor:top" o:gfxdata="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" filled="f" stroked="f" strokeweight=".5pt">
                 <v:textbox>
                   <w:txbxContent>
                     <w:p>
                       <w:pPr>
                         <w:jc w:val="center"/>
                         <w:rPr>
-                          <w:b/>
-                          <w:bCs/>
-                          <w:color w:val="3B3838" w:themeColor="background2" w:themeShade="40"/>
-                          <w:sz w:val="28"/>
-                          <w:szCs w:val="28"/>
+                          <w:sz w:val="32"/>
+                          <w:szCs w:val="32"/>
                         </w:rPr>
                       </w:pPr>
                       <w:r>
                         <w:rPr>
-                          <w:b/>
-                          <w:bCs/>
-                          <w:color w:val="3B3838" w:themeColor="background2" w:themeShade="40"/>
-                          <w:sz w:val="28"/>
-                          <w:szCs w:val="28"/>
+                          <w:sz w:val="32"/>
+                          <w:szCs w:val="32"/>
                         </w:rPr>
-                        <w:t>Academic Year 2023-2024</w:t>
+                        <w:t>Minya University</w:t>
                       </w:r>
                     </w:p>
-                    <w:p/>
+                    <w:p>
+                      <w:pPr>
+                        <w:jc w:val="center"/>
+                        <w:rPr>
+                          <w:sz w:val="32"/>
+                          <w:szCs w:val="32"/>
+                        </w:rPr>
+                      </w:pPr>
+                      <w:r>
+                        <w:rPr>
+                          <w:sz w:val="32"/>
+                          <w:szCs w:val="32"/>
+                        </w:rPr>
+                        <w:t>Faculty of Computers and Information Minya, Egypt</w:t>
+                      </w:r>
+                    </w:p>
+                    <w:p>
+                      <w:pPr>
+                        <w:jc w:val="center"/>
+                        <w:rPr>
+                          <w:sz w:val="32"/>
+                          <w:szCs w:val="32"/>
+                        </w:rPr>
+                      </w:pPr>
+                      <w:r>
+                        <w:rPr>
+                          <w:sz w:val="32"/>
+                          <w:szCs w:val="32"/>
+                        </w:rPr>
+                        <w:t>Final Year Project Thesis in Preparation for graduation</w:t>
+                      </w:r>
+                    </w:p>
                   </w:txbxContent>
                 </v:textbox>
               </v:shape>
@@ -125,18 +177,122 @@
       <w:r>
         <w:rPr>
           <w:noProof/>
+        </w:rPr>
+        <w:drawing>
+          <wp:anchor distT="0" distB="0" distL="0" distR="0" simplePos="0" relativeHeight="251659264" behindDoc="0" locked="0" layoutInCell="1" allowOverlap="1" wp14:anchorId="6B670D3F" wp14:editId="3FA306CE">
+            <wp:simplePos x="0" y="0"/>
+            <wp:positionH relativeFrom="page">
+              <wp:posOffset>674370</wp:posOffset>
+            </wp:positionH>
+            <wp:positionV relativeFrom="paragraph">
+              <wp:posOffset>-147955</wp:posOffset>
+            </wp:positionV>
+            <wp:extent cx="998220" cy="923925"/>
+            <wp:effectExtent l="0" t="0" r="0" b="9525"/>
+            <wp:wrapNone/>
+            <wp:docPr id="1" name="image1.jpeg" descr="A logo of a person&#10;&#10;Description automatically generated"/>
+            <wp:cNvGraphicFramePr>
+              <a:graphicFrameLocks xmlns:a="http://schemas.openxmlformats.org/drawingml/2006/main" noChangeAspect="1"/>
+            </wp:cNvGraphicFramePr>
+            <a:graphic xmlns:a="http://schemas.openxmlformats.org/drawingml/2006/main">
+              <a:graphicData uri="http://schemas.openxmlformats.org/drawingml/2006/picture">
+                <pic:pic xmlns:pic="http://schemas.openxmlformats.org/drawingml/2006/picture">
+                  <pic:nvPicPr>
+                    <pic:cNvPr id="1" name="image1.jpeg" descr="A logo of a person&#10;&#10;Description automatically generated"/>
+                    <pic:cNvPicPr/>
+                  </pic:nvPicPr>
+                  <pic:blipFill>
+                    <a:blip r:embed="rId8" cstate="print"/>
+                    <a:stretch>
+                      <a:fillRect/>
+                    </a:stretch>
+                  </pic:blipFill>
+                  <pic:spPr>
+                    <a:xfrm>
+                      <a:off x="0" y="0"/>
+                      <a:ext cx="998220" cy="923925"/>
+                    </a:xfrm>
+                    <a:prstGeom prst="rect">
+                      <a:avLst/>
+                    </a:prstGeom>
+                  </pic:spPr>
+                </pic:pic>
+              </a:graphicData>
+            </a:graphic>
+          </wp:anchor>
+        </w:drawing>
+      </w:r>
+      <w:r>
+        <w:rPr>
+          <w:noProof/>
+        </w:rPr>
+        <w:drawing>
+          <wp:anchor distT="0" distB="0" distL="0" distR="0" simplePos="0" relativeHeight="251660288" behindDoc="0" locked="0" layoutInCell="1" allowOverlap="1" wp14:anchorId="607A1D61" wp14:editId="2D2253E5">
+            <wp:simplePos x="0" y="0"/>
+            <wp:positionH relativeFrom="page">
+              <wp:posOffset>5880735</wp:posOffset>
+            </wp:positionH>
+            <wp:positionV relativeFrom="paragraph">
+              <wp:posOffset>-72715</wp:posOffset>
+            </wp:positionV>
+            <wp:extent cx="1009650" cy="847725"/>
+            <wp:effectExtent l="0" t="0" r="0" b="9525"/>
+            <wp:wrapNone/>
+            <wp:docPr id="3" name="image2.jpeg" descr="A logo with text and a person's head&#10;&#10;Description automatically generated"/>
+            <wp:cNvGraphicFramePr>
+              <a:graphicFrameLocks xmlns:a="http://schemas.openxmlformats.org/drawingml/2006/main" noChangeAspect="1"/>
+            </wp:cNvGraphicFramePr>
+            <a:graphic xmlns:a="http://schemas.openxmlformats.org/drawingml/2006/main">
+              <a:graphicData uri="http://schemas.openxmlformats.org/drawingml/2006/picture">
+                <pic:pic xmlns:pic="http://schemas.openxmlformats.org/drawingml/2006/picture">
+                  <pic:nvPicPr>
+                    <pic:cNvPr id="3" name="image2.jpeg" descr="A logo with text and a person's head&#10;&#10;Description automatically generated"/>
+                    <pic:cNvPicPr/>
+                  </pic:nvPicPr>
+                  <pic:blipFill>
+                    <a:blip r:embed="rId9" cstate="print"/>
+                    <a:stretch>
+                      <a:fillRect/>
+                    </a:stretch>
+                  </pic:blipFill>
+                  <pic:spPr>
+                    <a:xfrm>
+                      <a:off x="0" y="0"/>
+                      <a:ext cx="1009650" cy="847725"/>
+                    </a:xfrm>
+                    <a:prstGeom prst="rect">
+                      <a:avLst/>
+                    </a:prstGeom>
+                  </pic:spPr>
+                </pic:pic>
+              </a:graphicData>
+            </a:graphic>
+          </wp:anchor>
+        </w:drawing>
+      </w:r>
+    </w:p>
+    <w:p>
+      <w:pPr>
+        <w:widowControl/>
+        <w:autoSpaceDE/>
+        <w:autoSpaceDN/>
+        <w:spacing w:after="160" w:line="259" w:lineRule="auto"/>
+      </w:pPr>
+      <w:r>
+        <w:rPr>
+          <w:noProof/>
           <w14:ligatures w14:val="standardContextual"/>
         </w:rPr>
         <mc:AlternateContent>
           <mc:Choice Requires="wps">
             <w:drawing>
-              <wp:anchor distT="0" distB="0" distL="114300" distR="114300" simplePos="0" relativeHeight="251665408" behindDoc="0" locked="0" layoutInCell="1" allowOverlap="1" wp14:anchorId="0F77227C" wp14:editId="0CF062EC">
+              <wp:anchor distT="0" distB="0" distL="114300" distR="114300" simplePos="0" relativeHeight="251665408" behindDoc="0" locked="0" layoutInCell="1" allowOverlap="1" wp14:anchorId="0F77227C" wp14:editId="58A691BB">
                 <wp:simplePos x="0" y="0"/>
                 <wp:positionH relativeFrom="column">
-                  <wp:posOffset>-830580</wp:posOffset>
+                  <wp:posOffset>-253881</wp:posOffset>
                 </wp:positionH>
                 <wp:positionV relativeFrom="paragraph">
-                  <wp:posOffset>5377180</wp:posOffset>
+                  <wp:posOffset>5216525</wp:posOffset>
                 </wp:positionV>
                 <wp:extent cx="7400925" cy="2686050"/>
                 <wp:effectExtent l="0" t="0" r="0" b="0"/>
@@ -164,7 +320,6 @@
                         <w:txbxContent>
                           <w:p>
                             <w:pPr>
-                              <w:jc w:val="center"/>
                               <w:rPr>
                                 <w:b/>
                                 <w:bCs/>
@@ -173,6 +328,16 @@
                                 <w:szCs w:val="44"/>
                               </w:rPr>
                             </w:pPr>
+                            <w:r>
+                              <w:rPr>
+                                <w:b/>
+                                <w:bCs/>
+                                <w:color w:val="002060"/>
+                                <w:sz w:val="44"/>
+                                <w:szCs w:val="44"/>
+                              </w:rPr>
+                              <w:t xml:space="preserve">                                 </w:t>
+                            </w:r>
                             <w:r>
                               <w:rPr>
                                 <w:b/>
@@ -450,7 +615,6 @@
                           <w:p>
                             <w:pPr>
                               <w:spacing w:line="480" w:lineRule="auto"/>
-                              <w:jc w:val="center"/>
                               <w:rPr>
                                 <w:b/>
                                 <w:color w:val="000000" w:themeColor="text1"/>
@@ -468,6 +632,25 @@
                                 </w14:textOutline>
                               </w:rPr>
                             </w:pPr>
+                            <w:r>
+                              <w:rPr>
+                                <w:b/>
+                                <w:color w:val="000000" w:themeColor="text1"/>
+                                <w:sz w:val="40"/>
+                                <w:szCs w:val="40"/>
+                                <w14:shadow w14:blurRad="38100" w14:dist="19050" w14:dir="2700000" w14:sx="100000" w14:sy="100000" w14:kx="0" w14:ky="0" w14:algn="tl">
+                                  <w14:schemeClr w14:val="dk1">
+                                    <w14:alpha w14:val="60000"/>
+                                  </w14:schemeClr>
+                                </w14:shadow>
+                                <w14:textOutline w14:w="0" w14:cap="flat" w14:cmpd="sng" w14:algn="ctr">
+                                  <w14:noFill/>
+                                  <w14:prstDash w14:val="solid"/>
+                                  <w14:round/>
+                                </w14:textOutline>
+                              </w:rPr>
+                              <w:t xml:space="preserve">                          </w:t>
+                            </w:r>
                             <w:r>
                               <w:rPr>
                                 <w:b/>
@@ -530,12 +713,11 @@
           </mc:Choice>
           <mc:Fallback>
             <w:pict>
-              <v:shape w14:anchorId="0F77227C" id="Text Box 4" o:spid="_x0000_s1027" type="#_x0000_t202" style="position:absolute;margin-left:-65.4pt;margin-top:423.4pt;width:582.75pt;height:211.5pt;z-index:251665408;visibility:visible;mso-wrap-style:square;mso-width-percent:0;mso-height-percent:0;mso-wrap-distance-left:9pt;mso-wrap-distance-top:0;mso-wrap-distance-right:9pt;mso-wrap-distance-bottom:0;mso-position-horizontal:absolute;mso-position-horizontal-relative:text;mso-position-vertical:absolute;mso-position-vertical-relative:text;mso-width-percent:0;mso-height-percent:0;mso-width-relative:margin;mso-height-relative:margin;v-text-anchor:top" o:gfxdata="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" filled="f" stroked="f" strokeweight=".5pt">
+              <v:shape w14:anchorId="0F77227C" id="Text Box 4" o:spid="_x0000_s1027" type="#_x0000_t202" style="position:absolute;margin-left:-20pt;margin-top:410.75pt;width:582.75pt;height:211.5pt;z-index:251665408;visibility:visible;mso-wrap-style:square;mso-width-percent:0;mso-height-percent:0;mso-wrap-distance-left:9pt;mso-wrap-distance-top:0;mso-wrap-distance-right:9pt;mso-wrap-distance-bottom:0;mso-position-horizontal:absolute;mso-position-horizontal-relative:text;mso-position-vertical:absolute;mso-position-vertical-relative:text;mso-width-percent:0;mso-height-percent:0;mso-width-relative:margin;mso-height-relative:margin;v-text-anchor:top" o:gfxdata="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" filled="f" stroked="f" strokeweight=".5pt">
                 <v:textbox>
                   <w:txbxContent>
                     <w:p>
                       <w:pPr>
-                        <w:jc w:val="center"/>
                         <w:rPr>
                           <w:b/>
                           <w:bCs/>
@@ -544,6 +726,16 @@
                           <w:szCs w:val="44"/>
                         </w:rPr>
                       </w:pPr>
+                      <w:r>
+                        <w:rPr>
+                          <w:b/>
+                          <w:bCs/>
+                          <w:color w:val="002060"/>
+                          <w:sz w:val="44"/>
+                          <w:szCs w:val="44"/>
+                        </w:rPr>
+                        <w:t xml:space="preserve">                                 </w:t>
+                      </w:r>
                       <w:r>
                         <w:rPr>
                           <w:b/>
@@ -821,7 +1013,6 @@
                     <w:p>
                       <w:pPr>
                         <w:spacing w:line="480" w:lineRule="auto"/>
-                        <w:jc w:val="center"/>
                         <w:rPr>
                           <w:b/>
                           <w:color w:val="000000" w:themeColor="text1"/>
@@ -839,6 +1030,25 @@
                           </w14:textOutline>
                         </w:rPr>
                       </w:pPr>
+                      <w:r>
+                        <w:rPr>
+                          <w:b/>
+                          <w:color w:val="000000" w:themeColor="text1"/>
+                          <w:sz w:val="40"/>
+                          <w:szCs w:val="40"/>
+                          <w14:shadow w14:blurRad="38100" w14:dist="19050" w14:dir="2700000" w14:sx="100000" w14:sy="100000" w14:kx="0" w14:ky="0" w14:algn="tl">
+                            <w14:schemeClr w14:val="dk1">
+                              <w14:alpha w14:val="60000"/>
+                            </w14:schemeClr>
+                          </w14:shadow>
+                          <w14:textOutline w14:w="0" w14:cap="flat" w14:cmpd="sng" w14:algn="ctr">
+                            <w14:noFill/>
+                            <w14:prstDash w14:val="solid"/>
+                            <w14:round/>
+                          </w14:textOutline>
+                        </w:rPr>
+                        <w:t xml:space="preserve">                          </w:t>
+                      </w:r>
                       <w:r>
                         <w:rPr>
                           <w:b/>
@@ -894,13 +1104,370 @@
         <mc:AlternateContent>
           <mc:Choice Requires="wps">
             <w:drawing>
-              <wp:anchor distT="0" distB="0" distL="114300" distR="114300" simplePos="0" relativeHeight="251664384" behindDoc="0" locked="0" layoutInCell="1" allowOverlap="1" wp14:anchorId="4AF26E0E" wp14:editId="67E9BC79">
+              <wp:anchor distT="0" distB="0" distL="114300" distR="114300" simplePos="0" relativeHeight="251666432" behindDoc="0" locked="0" layoutInCell="1" allowOverlap="1" wp14:anchorId="12AC0B04" wp14:editId="5AFF61B1">
                 <wp:simplePos x="0" y="0"/>
                 <wp:positionH relativeFrom="column">
-                  <wp:posOffset>-706755</wp:posOffset>
+                  <wp:posOffset>2131990</wp:posOffset>
                 </wp:positionH>
                 <wp:positionV relativeFrom="paragraph">
-                  <wp:posOffset>3519805</wp:posOffset>
+                  <wp:posOffset>8883650</wp:posOffset>
+                </wp:positionV>
+                <wp:extent cx="2476500" cy="438150"/>
+                <wp:effectExtent l="0" t="0" r="0" b="0"/>
+                <wp:wrapNone/>
+                <wp:docPr id="716497107" name="Text Box 5"/>
+                <wp:cNvGraphicFramePr/>
+                <a:graphic xmlns:a="http://schemas.openxmlformats.org/drawingml/2006/main">
+                  <a:graphicData uri="http://schemas.microsoft.com/office/word/2010/wordprocessingShape">
+                    <wps:wsp>
+                      <wps:cNvSpPr txBox="1"/>
+                      <wps:spPr>
+                        <a:xfrm>
+                          <a:off x="0" y="0"/>
+                          <a:ext cx="2476500" cy="438150"/>
+                        </a:xfrm>
+                        <a:prstGeom prst="rect">
+                          <a:avLst/>
+                        </a:prstGeom>
+                        <a:noFill/>
+                        <a:ln w="6350">
+                          <a:noFill/>
+                        </a:ln>
+                      </wps:spPr>
+                      <wps:txbx>
+                        <w:txbxContent>
+                          <w:p>
+                            <w:pPr>
+                              <w:jc w:val="center"/>
+                              <w:rPr>
+                                <w:b/>
+                                <w:bCs/>
+                                <w:color w:val="3B3838" w:themeColor="background2" w:themeShade="40"/>
+                                <w:sz w:val="28"/>
+                                <w:szCs w:val="28"/>
+                              </w:rPr>
+                            </w:pPr>
+                            <w:r>
+                              <w:rPr>
+                                <w:b/>
+                                <w:bCs/>
+                                <w:color w:val="3B3838" w:themeColor="background2" w:themeShade="40"/>
+                                <w:sz w:val="28"/>
+                                <w:szCs w:val="28"/>
+                              </w:rPr>
+                              <w:t>Academic Year 2023-2024</w:t>
+                            </w:r>
+                          </w:p>
+                          <w:p/>
+                        </w:txbxContent>
+                      </wps:txbx>
+                      <wps:bodyPr rot="0" spcFirstLastPara="0" vertOverflow="overflow" horzOverflow="overflow" vert="horz" wrap="square" lIns="91440" tIns="45720" rIns="91440" bIns="45720" numCol="1" spcCol="0" rtlCol="0" fromWordArt="0" anchor="t" anchorCtr="0" forceAA="0" compatLnSpc="1">
+                        <a:prstTxWarp prst="textNoShape">
+                          <a:avLst/>
+                        </a:prstTxWarp>
+                        <a:noAutofit/>
+                      </wps:bodyPr>
+                    </wps:wsp>
+                  </a:graphicData>
+                </a:graphic>
+                <wp14:sizeRelH relativeFrom="margin">
+                  <wp14:pctWidth>0</wp14:pctWidth>
+                </wp14:sizeRelH>
+              </wp:anchor>
+            </w:drawing>
+          </mc:Choice>
+          <mc:Fallback>
+            <w:pict>
+              <v:shape w14:anchorId="12AC0B04" id="Text Box 5" o:spid="_x0000_s1028" type="#_x0000_t202" style="position:absolute;margin-left:167.85pt;margin-top:699.5pt;width:195pt;height:34.5pt;z-index:251666432;visibility:visible;mso-wrap-style:square;mso-width-percent:0;mso-wrap-distance-left:9pt;mso-wrap-distance-top:0;mso-wrap-distance-right:9pt;mso-wrap-distance-bottom:0;mso-position-horizontal:absolute;mso-position-horizontal-relative:text;mso-position-vertical:absolute;mso-position-vertical-relative:text;mso-width-percent:0;mso-width-relative:margin;v-text-anchor:top" o:gfxdata="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" filled="f" stroked="f" strokeweight=".5pt">
+                <v:textbox>
+                  <w:txbxContent>
+                    <w:p>
+                      <w:pPr>
+                        <w:jc w:val="center"/>
+                        <w:rPr>
+                          <w:b/>
+                          <w:bCs/>
+                          <w:color w:val="3B3838" w:themeColor="background2" w:themeShade="40"/>
+                          <w:sz w:val="28"/>
+                          <w:szCs w:val="28"/>
+                        </w:rPr>
+                      </w:pPr>
+                      <w:r>
+                        <w:rPr>
+                          <w:b/>
+                          <w:bCs/>
+                          <w:color w:val="3B3838" w:themeColor="background2" w:themeShade="40"/>
+                          <w:sz w:val="28"/>
+                          <w:szCs w:val="28"/>
+                        </w:rPr>
+                        <w:t>Academic Year 2023-2024</w:t>
+                      </w:r>
+                    </w:p>
+                    <w:p/>
+                  </w:txbxContent>
+                </v:textbox>
+              </v:shape>
+            </w:pict>
+          </mc:Fallback>
+        </mc:AlternateContent>
+      </w:r>
+      <w:r>
+        <w:rPr>
+          <w:noProof/>
+          <w14:ligatures w14:val="standardContextual"/>
+        </w:rPr>
+        <mc:AlternateContent>
+          <mc:Choice Requires="wps">
+            <w:drawing>
+              <wp:anchor distT="0" distB="0" distL="114300" distR="114300" simplePos="0" relativeHeight="251662336" behindDoc="0" locked="0" layoutInCell="1" allowOverlap="1" wp14:anchorId="3B77ECB6" wp14:editId="2E0E9491">
+                <wp:simplePos x="0" y="0"/>
+                <wp:positionH relativeFrom="column">
+                  <wp:posOffset>2292350</wp:posOffset>
+                </wp:positionH>
+                <wp:positionV relativeFrom="paragraph">
+                  <wp:posOffset>1120775</wp:posOffset>
+                </wp:positionV>
+                <wp:extent cx="1647825" cy="933450"/>
+                <wp:effectExtent l="0" t="0" r="28575" b="19050"/>
+                <wp:wrapNone/>
+                <wp:docPr id="336547382" name="Text Box 2"/>
+                <wp:cNvGraphicFramePr/>
+                <a:graphic xmlns:a="http://schemas.openxmlformats.org/drawingml/2006/main">
+                  <a:graphicData uri="http://schemas.microsoft.com/office/word/2010/wordprocessingShape">
+                    <wps:wsp>
+                      <wps:cNvSpPr txBox="1"/>
+                      <wps:spPr>
+                        <a:xfrm>
+                          <a:off x="0" y="0"/>
+                          <a:ext cx="1647825" cy="933450"/>
+                        </a:xfrm>
+                        <a:prstGeom prst="rect">
+                          <a:avLst/>
+                        </a:prstGeom>
+                        <a:solidFill>
+                          <a:schemeClr val="lt1"/>
+                        </a:solidFill>
+                        <a:ln w="6350">
+                          <a:solidFill>
+                            <a:prstClr val="black"/>
+                          </a:solidFill>
+                        </a:ln>
+                      </wps:spPr>
+                      <wps:txbx>
+                        <w:txbxContent>
+                          <w:p>
+                            <w:r>
+                              <w:t>logo</w:t>
+                            </w:r>
+                          </w:p>
+                        </w:txbxContent>
+                      </wps:txbx>
+                      <wps:bodyPr rot="0" spcFirstLastPara="0" vertOverflow="overflow" horzOverflow="overflow" vert="horz" wrap="square" lIns="91440" tIns="45720" rIns="91440" bIns="45720" numCol="1" spcCol="0" rtlCol="0" fromWordArt="0" anchor="t" anchorCtr="0" forceAA="0" compatLnSpc="1">
+                        <a:prstTxWarp prst="textNoShape">
+                          <a:avLst/>
+                        </a:prstTxWarp>
+                        <a:noAutofit/>
+                      </wps:bodyPr>
+                    </wps:wsp>
+                  </a:graphicData>
+                </a:graphic>
+                <wp14:sizeRelH relativeFrom="margin">
+                  <wp14:pctWidth>0</wp14:pctWidth>
+                </wp14:sizeRelH>
+                <wp14:sizeRelV relativeFrom="margin">
+                  <wp14:pctHeight>0</wp14:pctHeight>
+                </wp14:sizeRelV>
+              </wp:anchor>
+            </w:drawing>
+          </mc:Choice>
+          <mc:Fallback>
+            <w:pict>
+              <v:shape w14:anchorId="3B77ECB6" id="Text Box 2" o:spid="_x0000_s1029" type="#_x0000_t202" style="position:absolute;margin-left:180.5pt;margin-top:88.25pt;width:129.75pt;height:73.5pt;z-index:251662336;visibility:visible;mso-wrap-style:square;mso-width-percent:0;mso-height-percent:0;mso-wrap-distance-left:9pt;mso-wrap-distance-top:0;mso-wrap-distance-right:9pt;mso-wrap-distance-bottom:0;mso-position-horizontal:absolute;mso-position-horizontal-relative:text;mso-position-vertical:absolute;mso-position-vertical-relative:text;mso-width-percent:0;mso-height-percent:0;mso-width-relative:margin;mso-height-relative:margin;v-text-anchor:top" o:gfxdata="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" fillcolor="white [3201]" strokeweight=".5pt">
+                <v:textbox>
+                  <w:txbxContent>
+                    <w:p>
+                      <w:r>
+                        <w:t>logo</w:t>
+                      </w:r>
+                    </w:p>
+                  </w:txbxContent>
+                </v:textbox>
+              </v:shape>
+            </w:pict>
+          </mc:Fallback>
+        </mc:AlternateContent>
+      </w:r>
+      <w:r>
+        <w:rPr>
+          <w:noProof/>
+          <w14:ligatures w14:val="standardContextual"/>
+        </w:rPr>
+        <mc:AlternateContent>
+          <mc:Choice Requires="wps">
+            <w:drawing>
+              <wp:anchor distT="0" distB="0" distL="114300" distR="114300" simplePos="0" relativeHeight="251663360" behindDoc="0" locked="0" layoutInCell="1" allowOverlap="1" wp14:anchorId="3A6A2732" wp14:editId="355C394A">
+                <wp:simplePos x="0" y="0"/>
+                <wp:positionH relativeFrom="column">
+                  <wp:posOffset>-318135</wp:posOffset>
+                </wp:positionH>
+                <wp:positionV relativeFrom="paragraph">
+                  <wp:posOffset>2368550</wp:posOffset>
+                </wp:positionV>
+                <wp:extent cx="6934200" cy="676275"/>
+                <wp:effectExtent l="0" t="0" r="0" b="0"/>
+                <wp:wrapNone/>
+                <wp:docPr id="1706532366" name="Text Box 3"/>
+                <wp:cNvGraphicFramePr/>
+                <a:graphic xmlns:a="http://schemas.openxmlformats.org/drawingml/2006/main">
+                  <a:graphicData uri="http://schemas.microsoft.com/office/word/2010/wordprocessingShape">
+                    <wps:wsp>
+                      <wps:cNvSpPr txBox="1"/>
+                      <wps:spPr>
+                        <a:xfrm>
+                          <a:off x="0" y="0"/>
+                          <a:ext cx="6934200" cy="676275"/>
+                        </a:xfrm>
+                        <a:prstGeom prst="rect">
+                          <a:avLst/>
+                        </a:prstGeom>
+                        <a:noFill/>
+                        <a:ln w="6350">
+                          <a:noFill/>
+                        </a:ln>
+                      </wps:spPr>
+                      <wps:txbx>
+                        <w:txbxContent>
+                          <w:p>
+                            <w:pPr>
+                              <w:jc w:val="center"/>
+                              <w:rPr>
+                                <w:b/>
+                                <w:bCs/>
+                                <w:color w:val="4472C4" w:themeColor="accent1"/>
+                                <w:sz w:val="52"/>
+                                <w:szCs w:val="52"/>
+                                <w14:shadow w14:blurRad="38100" w14:dist="25400" w14:dir="5400000" w14:sx="100000" w14:sy="100000" w14:kx="0" w14:ky="0" w14:algn="ctr">
+                                  <w14:srgbClr w14:val="6E747A">
+                                    <w14:alpha w14:val="57000"/>
+                                  </w14:srgbClr>
+                                </w14:shadow>
+                                <w14:textOutline w14:w="0" w14:cap="flat" w14:cmpd="sng" w14:algn="ctr">
+                                  <w14:noFill/>
+                                  <w14:prstDash w14:val="solid"/>
+                                  <w14:round/>
+                                </w14:textOutline>
+                              </w:rPr>
+                            </w:pPr>
+                            <w:r>
+                              <w:rPr>
+                                <w:b/>
+                                <w:bCs/>
+                                <w:color w:val="4472C4" w:themeColor="accent1"/>
+                                <w:sz w:val="52"/>
+                                <w:szCs w:val="52"/>
+                                <w14:shadow w14:blurRad="38100" w14:dist="25400" w14:dir="5400000" w14:sx="100000" w14:sy="100000" w14:kx="0" w14:ky="0" w14:algn="ctr">
+                                  <w14:srgbClr w14:val="6E747A">
+                                    <w14:alpha w14:val="57000"/>
+                                  </w14:srgbClr>
+                                </w14:shadow>
+                                <w14:textOutline w14:w="0" w14:cap="flat" w14:cmpd="sng" w14:algn="ctr">
+                                  <w14:noFill/>
+                                  <w14:prstDash w14:val="solid"/>
+                                  <w14:round/>
+                                </w14:textOutline>
+                              </w:rPr>
+                              <w:t>[Signify: Translate Sign Language to Arabic]</w:t>
+                            </w:r>
+                          </w:p>
+                        </w:txbxContent>
+                      </wps:txbx>
+                      <wps:bodyPr rot="0" spcFirstLastPara="0" vertOverflow="overflow" horzOverflow="overflow" vert="horz" wrap="square" lIns="91440" tIns="45720" rIns="91440" bIns="45720" numCol="1" spcCol="0" rtlCol="0" fromWordArt="0" anchor="t" anchorCtr="0" forceAA="0" compatLnSpc="1">
+                        <a:prstTxWarp prst="textNoShape">
+                          <a:avLst/>
+                        </a:prstTxWarp>
+                        <a:noAutofit/>
+                      </wps:bodyPr>
+                    </wps:wsp>
+                  </a:graphicData>
+                </a:graphic>
+                <wp14:sizeRelH relativeFrom="margin">
+                  <wp14:pctWidth>0</wp14:pctWidth>
+                </wp14:sizeRelH>
+                <wp14:sizeRelV relativeFrom="margin">
+                  <wp14:pctHeight>0</wp14:pctHeight>
+                </wp14:sizeRelV>
+              </wp:anchor>
+            </w:drawing>
+          </mc:Choice>
+          <mc:Fallback>
+            <w:pict>
+              <v:shape w14:anchorId="3A6A2732" id="Text Box 3" o:spid="_x0000_s1030" type="#_x0000_t202" style="position:absolute;margin-left:-25.05pt;margin-top:186.5pt;width:546pt;height:53.25pt;z-index:251663360;visibility:visible;mso-wrap-style:square;mso-width-percent:0;mso-height-percent:0;mso-wrap-distance-left:9pt;mso-wrap-distance-top:0;mso-wrap-distance-right:9pt;mso-wrap-distance-bottom:0;mso-position-horizontal:absolute;mso-position-horizontal-relative:text;mso-position-vertical:absolute;mso-position-vertical-relative:text;mso-width-percent:0;mso-height-percent:0;mso-width-relative:margin;mso-height-relative:margin;v-text-anchor:top" o:gfxdata="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" filled="f" stroked="f" strokeweight=".5pt">
+                <v:textbox>
+                  <w:txbxContent>
+                    <w:p>
+                      <w:pPr>
+                        <w:jc w:val="center"/>
+                        <w:rPr>
+                          <w:b/>
+                          <w:bCs/>
+                          <w:color w:val="4472C4" w:themeColor="accent1"/>
+                          <w:sz w:val="52"/>
+                          <w:szCs w:val="52"/>
+                          <w14:shadow w14:blurRad="38100" w14:dist="25400" w14:dir="5400000" w14:sx="100000" w14:sy="100000" w14:kx="0" w14:ky="0" w14:algn="ctr">
+                            <w14:srgbClr w14:val="6E747A">
+                              <w14:alpha w14:val="57000"/>
+                            </w14:srgbClr>
+                          </w14:shadow>
+                          <w14:textOutline w14:w="0" w14:cap="flat" w14:cmpd="sng" w14:algn="ctr">
+                            <w14:noFill/>
+                            <w14:prstDash w14:val="solid"/>
+                            <w14:round/>
+                          </w14:textOutline>
+                        </w:rPr>
+                      </w:pPr>
+                      <w:r>
+                        <w:rPr>
+                          <w:b/>
+                          <w:bCs/>
+                          <w:color w:val="4472C4" w:themeColor="accent1"/>
+                          <w:sz w:val="52"/>
+                          <w:szCs w:val="52"/>
+                          <w14:shadow w14:blurRad="38100" w14:dist="25400" w14:dir="5400000" w14:sx="100000" w14:sy="100000" w14:kx="0" w14:ky="0" w14:algn="ctr">
+                            <w14:srgbClr w14:val="6E747A">
+                              <w14:alpha w14:val="57000"/>
+                            </w14:srgbClr>
+                          </w14:shadow>
+                          <w14:textOutline w14:w="0" w14:cap="flat" w14:cmpd="sng" w14:algn="ctr">
+                            <w14:noFill/>
+                            <w14:prstDash w14:val="solid"/>
+                            <w14:round/>
+                          </w14:textOutline>
+                        </w:rPr>
+                        <w:t>[Signify: Translate Sign Language to Arabic]</w:t>
+                      </w:r>
+                    </w:p>
+                  </w:txbxContent>
+                </v:textbox>
+              </v:shape>
+            </w:pict>
+          </mc:Fallback>
+        </mc:AlternateContent>
+      </w:r>
+      <w:r>
+        <w:rPr>
+          <w:noProof/>
+          <w14:ligatures w14:val="standardContextual"/>
+        </w:rPr>
+        <mc:AlternateContent>
+          <mc:Choice Requires="wps">
+            <w:drawing>
+              <wp:anchor distT="0" distB="0" distL="114300" distR="114300" simplePos="0" relativeHeight="251664384" behindDoc="0" locked="0" layoutInCell="1" allowOverlap="1" wp14:anchorId="4AF26E0E" wp14:editId="3BD47FFC">
+                <wp:simplePos x="0" y="0"/>
+                <wp:positionH relativeFrom="column">
+                  <wp:posOffset>-252730</wp:posOffset>
+                </wp:positionH>
+                <wp:positionV relativeFrom="paragraph">
+                  <wp:posOffset>3359150</wp:posOffset>
                 </wp:positionV>
                 <wp:extent cx="7010400" cy="1066800"/>
                 <wp:effectExtent l="0" t="0" r="0" b="0"/>
@@ -1097,7 +1664,7 @@
           </mc:Choice>
           <mc:Fallback>
             <w:pict>
-              <v:shape w14:anchorId="4AF26E0E" id="_x0000_s1028" type="#_x0000_t202" style="position:absolute;margin-left:-55.65pt;margin-top:277.15pt;width:552pt;height:84pt;z-index:251664384;visibility:visible;mso-wrap-style:square;mso-width-percent:0;mso-height-percent:0;mso-wrap-distance-left:9pt;mso-wrap-distance-top:0;mso-wrap-distance-right:9pt;mso-wrap-distance-bottom:0;mso-position-horizontal:absolute;mso-position-horizontal-relative:text;mso-position-vertical:absolute;mso-position-vertical-relative:text;mso-width-percent:0;mso-height-percent:0;mso-width-relative:margin;mso-height-relative:margin;v-text-anchor:top" o:gfxdata="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" filled="f" stroked="f" strokeweight=".5pt">
+              <v:shape w14:anchorId="4AF26E0E" id="_x0000_s1031" type="#_x0000_t202" style="position:absolute;margin-left:-19.9pt;margin-top:264.5pt;width:552pt;height:84pt;z-index:251664384;visibility:visible;mso-wrap-style:square;mso-width-percent:0;mso-height-percent:0;mso-wrap-distance-left:9pt;mso-wrap-distance-top:0;mso-wrap-distance-right:9pt;mso-wrap-distance-bottom:0;mso-position-horizontal:absolute;mso-position-horizontal-relative:text;mso-position-vertical:absolute;mso-position-vertical-relative:text;mso-width-percent:0;mso-height-percent:0;mso-width-relative:margin;mso-height-relative:margin;v-text-anchor:top" o:gfxdata="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" filled="f" stroked="f" strokeweight=".5pt">
                 <v:textbox>
                   <w:txbxContent>
                     <w:p>
@@ -1257,519 +1824,6 @@
         </mc:AlternateContent>
       </w:r>
       <w:r>
-        <w:rPr>
-          <w:noProof/>
-          <w14:ligatures w14:val="standardContextual"/>
-        </w:rPr>
-        <mc:AlternateContent>
-          <mc:Choice Requires="wps">
-            <w:drawing>
-              <wp:anchor distT="0" distB="0" distL="114300" distR="114300" simplePos="0" relativeHeight="251663360" behindDoc="0" locked="0" layoutInCell="1" allowOverlap="1" wp14:anchorId="3A6A2732" wp14:editId="279706B9">
-                <wp:simplePos x="0" y="0"/>
-                <wp:positionH relativeFrom="column">
-                  <wp:posOffset>-773430</wp:posOffset>
-                </wp:positionH>
-                <wp:positionV relativeFrom="paragraph">
-                  <wp:posOffset>2529205</wp:posOffset>
-                </wp:positionV>
-                <wp:extent cx="6934200" cy="676275"/>
-                <wp:effectExtent l="0" t="0" r="0" b="0"/>
-                <wp:wrapNone/>
-                <wp:docPr id="1706532366" name="Text Box 3"/>
-                <wp:cNvGraphicFramePr/>
-                <a:graphic xmlns:a="http://schemas.openxmlformats.org/drawingml/2006/main">
-                  <a:graphicData uri="http://schemas.microsoft.com/office/word/2010/wordprocessingShape">
-                    <wps:wsp>
-                      <wps:cNvSpPr txBox="1"/>
-                      <wps:spPr>
-                        <a:xfrm>
-                          <a:off x="0" y="0"/>
-                          <a:ext cx="6934200" cy="676275"/>
-                        </a:xfrm>
-                        <a:prstGeom prst="rect">
-                          <a:avLst/>
-                        </a:prstGeom>
-                        <a:noFill/>
-                        <a:ln w="6350">
-                          <a:noFill/>
-                        </a:ln>
-                      </wps:spPr>
-                      <wps:txbx>
-                        <w:txbxContent>
-                          <w:p>
-                            <w:pPr>
-                              <w:jc w:val="center"/>
-                              <w:rPr>
-                                <w:b/>
-                                <w:bCs/>
-                                <w:color w:val="4472C4" w:themeColor="accent1"/>
-                                <w:sz w:val="52"/>
-                                <w:szCs w:val="52"/>
-                                <w14:shadow w14:blurRad="38100" w14:dist="25400" w14:dir="5400000" w14:sx="100000" w14:sy="100000" w14:kx="0" w14:ky="0" w14:algn="ctr">
-                                  <w14:srgbClr w14:val="6E747A">
-                                    <w14:alpha w14:val="57000"/>
-                                  </w14:srgbClr>
-                                </w14:shadow>
-                                <w14:textOutline w14:w="0" w14:cap="flat" w14:cmpd="sng" w14:algn="ctr">
-                                  <w14:noFill/>
-                                  <w14:prstDash w14:val="solid"/>
-                                  <w14:round/>
-                                </w14:textOutline>
-                              </w:rPr>
-                            </w:pPr>
-                            <w:r>
-                              <w:rPr>
-                                <w:b/>
-                                <w:bCs/>
-                                <w:color w:val="4472C4" w:themeColor="accent1"/>
-                                <w:sz w:val="52"/>
-                                <w:szCs w:val="52"/>
-                                <w14:shadow w14:blurRad="38100" w14:dist="25400" w14:dir="5400000" w14:sx="100000" w14:sy="100000" w14:kx="0" w14:ky="0" w14:algn="ctr">
-                                  <w14:srgbClr w14:val="6E747A">
-                                    <w14:alpha w14:val="57000"/>
-                                  </w14:srgbClr>
-                                </w14:shadow>
-                                <w14:textOutline w14:w="0" w14:cap="flat" w14:cmpd="sng" w14:algn="ctr">
-                                  <w14:noFill/>
-                                  <w14:prstDash w14:val="solid"/>
-                                  <w14:round/>
-                                </w14:textOutline>
-                              </w:rPr>
-                              <w:t>[Signify: Translate Sign Language to Arabic]</w:t>
-                            </w:r>
-                          </w:p>
-                        </w:txbxContent>
-                      </wps:txbx>
-                      <wps:bodyPr rot="0" spcFirstLastPara="0" vertOverflow="overflow" horzOverflow="overflow" vert="horz" wrap="square" lIns="91440" tIns="45720" rIns="91440" bIns="45720" numCol="1" spcCol="0" rtlCol="0" fromWordArt="0" anchor="t" anchorCtr="0" forceAA="0" compatLnSpc="1">
-                        <a:prstTxWarp prst="textNoShape">
-                          <a:avLst/>
-                        </a:prstTxWarp>
-                        <a:noAutofit/>
-                      </wps:bodyPr>
-                    </wps:wsp>
-                  </a:graphicData>
-                </a:graphic>
-                <wp14:sizeRelH relativeFrom="margin">
-                  <wp14:pctWidth>0</wp14:pctWidth>
-                </wp14:sizeRelH>
-                <wp14:sizeRelV relativeFrom="margin">
-                  <wp14:pctHeight>0</wp14:pctHeight>
-                </wp14:sizeRelV>
-              </wp:anchor>
-            </w:drawing>
-          </mc:Choice>
-          <mc:Fallback>
-            <w:pict>
-              <v:shape w14:anchorId="3A6A2732" id="Text Box 3" o:spid="_x0000_s1029" type="#_x0000_t202" style="position:absolute;margin-left:-60.9pt;margin-top:199.15pt;width:546pt;height:53.25pt;z-index:251663360;visibility:visible;mso-wrap-style:square;mso-width-percent:0;mso-height-percent:0;mso-wrap-distance-left:9pt;mso-wrap-distance-top:0;mso-wrap-distance-right:9pt;mso-wrap-distance-bottom:0;mso-position-horizontal:absolute;mso-position-horizontal-relative:text;mso-position-vertical:absolute;mso-position-vertical-relative:text;mso-width-percent:0;mso-height-percent:0;mso-width-relative:margin;mso-height-relative:margin;v-text-anchor:top" o:gfxdata="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" filled="f" stroked="f" strokeweight=".5pt">
-                <v:textbox>
-                  <w:txbxContent>
-                    <w:p>
-                      <w:pPr>
-                        <w:jc w:val="center"/>
-                        <w:rPr>
-                          <w:b/>
-                          <w:bCs/>
-                          <w:color w:val="4472C4" w:themeColor="accent1"/>
-                          <w:sz w:val="52"/>
-                          <w:szCs w:val="52"/>
-                          <w14:shadow w14:blurRad="38100" w14:dist="25400" w14:dir="5400000" w14:sx="100000" w14:sy="100000" w14:kx="0" w14:ky="0" w14:algn="ctr">
-                            <w14:srgbClr w14:val="6E747A">
-                              <w14:alpha w14:val="57000"/>
-                            </w14:srgbClr>
-                          </w14:shadow>
-                          <w14:textOutline w14:w="0" w14:cap="flat" w14:cmpd="sng" w14:algn="ctr">
-                            <w14:noFill/>
-                            <w14:prstDash w14:val="solid"/>
-                            <w14:round/>
-                          </w14:textOutline>
-                        </w:rPr>
-                      </w:pPr>
-                      <w:r>
-                        <w:rPr>
-                          <w:b/>
-                          <w:bCs/>
-                          <w:color w:val="4472C4" w:themeColor="accent1"/>
-                          <w:sz w:val="52"/>
-                          <w:szCs w:val="52"/>
-                          <w14:shadow w14:blurRad="38100" w14:dist="25400" w14:dir="5400000" w14:sx="100000" w14:sy="100000" w14:kx="0" w14:ky="0" w14:algn="ctr">
-                            <w14:srgbClr w14:val="6E747A">
-                              <w14:alpha w14:val="57000"/>
-                            </w14:srgbClr>
-                          </w14:shadow>
-                          <w14:textOutline w14:w="0" w14:cap="flat" w14:cmpd="sng" w14:algn="ctr">
-                            <w14:noFill/>
-                            <w14:prstDash w14:val="solid"/>
-                            <w14:round/>
-                          </w14:textOutline>
-                        </w:rPr>
-                        <w:t>[Signify: Translate Sign Language to Arabic]</w:t>
-                      </w:r>
-                    </w:p>
-                  </w:txbxContent>
-                </v:textbox>
-              </v:shape>
-            </w:pict>
-          </mc:Fallback>
-        </mc:AlternateContent>
-      </w:r>
-      <w:r>
-        <w:rPr>
-          <w:noProof/>
-          <w14:ligatures w14:val="standardContextual"/>
-        </w:rPr>
-        <mc:AlternateContent>
-          <mc:Choice Requires="wps">
-            <w:drawing>
-              <wp:anchor distT="0" distB="0" distL="114300" distR="114300" simplePos="0" relativeHeight="251662336" behindDoc="0" locked="0" layoutInCell="1" allowOverlap="1" wp14:anchorId="3B77ECB6" wp14:editId="197B3B1A">
-                <wp:simplePos x="0" y="0"/>
-                <wp:positionH relativeFrom="column">
-                  <wp:posOffset>1845945</wp:posOffset>
-                </wp:positionH>
-                <wp:positionV relativeFrom="paragraph">
-                  <wp:posOffset>1281430</wp:posOffset>
-                </wp:positionV>
-                <wp:extent cx="1647825" cy="933450"/>
-                <wp:effectExtent l="0" t="0" r="28575" b="19050"/>
-                <wp:wrapNone/>
-                <wp:docPr id="336547382" name="Text Box 2"/>
-                <wp:cNvGraphicFramePr/>
-                <a:graphic xmlns:a="http://schemas.openxmlformats.org/drawingml/2006/main">
-                  <a:graphicData uri="http://schemas.microsoft.com/office/word/2010/wordprocessingShape">
-                    <wps:wsp>
-                      <wps:cNvSpPr txBox="1"/>
-                      <wps:spPr>
-                        <a:xfrm>
-                          <a:off x="0" y="0"/>
-                          <a:ext cx="1647825" cy="933450"/>
-                        </a:xfrm>
-                        <a:prstGeom prst="rect">
-                          <a:avLst/>
-                        </a:prstGeom>
-                        <a:solidFill>
-                          <a:schemeClr val="lt1"/>
-                        </a:solidFill>
-                        <a:ln w="6350">
-                          <a:solidFill>
-                            <a:prstClr val="black"/>
-                          </a:solidFill>
-                        </a:ln>
-                      </wps:spPr>
-                      <wps:txbx>
-                        <w:txbxContent>
-                          <w:p>
-                            <w:r>
-                              <w:t>logo</w:t>
-                            </w:r>
-                          </w:p>
-                        </w:txbxContent>
-                      </wps:txbx>
-                      <wps:bodyPr rot="0" spcFirstLastPara="0" vertOverflow="overflow" horzOverflow="overflow" vert="horz" wrap="square" lIns="91440" tIns="45720" rIns="91440" bIns="45720" numCol="1" spcCol="0" rtlCol="0" fromWordArt="0" anchor="t" anchorCtr="0" forceAA="0" compatLnSpc="1">
-                        <a:prstTxWarp prst="textNoShape">
-                          <a:avLst/>
-                        </a:prstTxWarp>
-                        <a:noAutofit/>
-                      </wps:bodyPr>
-                    </wps:wsp>
-                  </a:graphicData>
-                </a:graphic>
-                <wp14:sizeRelH relativeFrom="margin">
-                  <wp14:pctWidth>0</wp14:pctWidth>
-                </wp14:sizeRelH>
-                <wp14:sizeRelV relativeFrom="margin">
-                  <wp14:pctHeight>0</wp14:pctHeight>
-                </wp14:sizeRelV>
-              </wp:anchor>
-            </w:drawing>
-          </mc:Choice>
-          <mc:Fallback>
-            <w:pict>
-              <v:shape w14:anchorId="3B77ECB6" id="Text Box 2" o:spid="_x0000_s1030" type="#_x0000_t202" style="position:absolute;margin-left:145.35pt;margin-top:100.9pt;width:129.75pt;height:73.5pt;z-index:251662336;visibility:visible;mso-wrap-style:square;mso-width-percent:0;mso-height-percent:0;mso-wrap-distance-left:9pt;mso-wrap-distance-top:0;mso-wrap-distance-right:9pt;mso-wrap-distance-bottom:0;mso-position-horizontal:absolute;mso-position-horizontal-relative:text;mso-position-vertical:absolute;mso-position-vertical-relative:text;mso-width-percent:0;mso-height-percent:0;mso-width-relative:margin;mso-height-relative:margin;v-text-anchor:top" o:gfxdata="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" fillcolor="white [3201]" strokeweight=".5pt">
-                <v:textbox>
-                  <w:txbxContent>
-                    <w:p>
-                      <w:r>
-                        <w:t>logo</w:t>
-                      </w:r>
-                    </w:p>
-                  </w:txbxContent>
-                </v:textbox>
-              </v:shape>
-            </w:pict>
-          </mc:Fallback>
-        </mc:AlternateContent>
-      </w:r>
-      <w:r>
-        <w:rPr>
-          <w:noProof/>
-        </w:rPr>
-        <mc:AlternateContent>
-          <mc:Choice Requires="wps">
-            <w:drawing>
-              <wp:anchor distT="0" distB="0" distL="114300" distR="114300" simplePos="0" relativeHeight="251661312" behindDoc="0" locked="0" layoutInCell="1" allowOverlap="1" wp14:anchorId="11E9EB51" wp14:editId="70D794FA">
-                <wp:simplePos x="0" y="0"/>
-                <wp:positionH relativeFrom="column">
-                  <wp:posOffset>1074420</wp:posOffset>
-                </wp:positionH>
-                <wp:positionV relativeFrom="paragraph">
-                  <wp:posOffset>-499745</wp:posOffset>
-                </wp:positionV>
-                <wp:extent cx="3533775" cy="1428750"/>
-                <wp:effectExtent l="0" t="0" r="0" b="0"/>
-                <wp:wrapNone/>
-                <wp:docPr id="409144952" name="Text Box 1"/>
-                <wp:cNvGraphicFramePr/>
-                <a:graphic xmlns:a="http://schemas.openxmlformats.org/drawingml/2006/main">
-                  <a:graphicData uri="http://schemas.microsoft.com/office/word/2010/wordprocessingShape">
-                    <wps:wsp>
-                      <wps:cNvSpPr txBox="1"/>
-                      <wps:spPr>
-                        <a:xfrm>
-                          <a:off x="0" y="0"/>
-                          <a:ext cx="3533775" cy="1428750"/>
-                        </a:xfrm>
-                        <a:prstGeom prst="rect">
-                          <a:avLst/>
-                        </a:prstGeom>
-                        <a:noFill/>
-                        <a:ln w="6350">
-                          <a:noFill/>
-                        </a:ln>
-                      </wps:spPr>
-                      <wps:txbx>
-                        <w:txbxContent>
-                          <w:p>
-                            <w:pPr>
-                              <w:jc w:val="center"/>
-                              <w:rPr>
-                                <w:sz w:val="32"/>
-                                <w:szCs w:val="32"/>
-                              </w:rPr>
-                            </w:pPr>
-                            <w:r>
-                              <w:rPr>
-                                <w:sz w:val="32"/>
-                                <w:szCs w:val="32"/>
-                              </w:rPr>
-                              <w:t>Minya University</w:t>
-                            </w:r>
-                          </w:p>
-                          <w:p>
-                            <w:pPr>
-                              <w:jc w:val="center"/>
-                              <w:rPr>
-                                <w:sz w:val="32"/>
-                                <w:szCs w:val="32"/>
-                              </w:rPr>
-                            </w:pPr>
-                            <w:r>
-                              <w:rPr>
-                                <w:sz w:val="32"/>
-                                <w:szCs w:val="32"/>
-                              </w:rPr>
-                              <w:t>Faculty of Computers and Information Minya, Egypt</w:t>
-                            </w:r>
-                          </w:p>
-                          <w:p>
-                            <w:pPr>
-                              <w:jc w:val="center"/>
-                              <w:rPr>
-                                <w:sz w:val="32"/>
-                                <w:szCs w:val="32"/>
-                              </w:rPr>
-                            </w:pPr>
-                            <w:r>
-                              <w:rPr>
-                                <w:sz w:val="32"/>
-                                <w:szCs w:val="32"/>
-                              </w:rPr>
-                              <w:t>Final Year Project Thesis in Preparation for graduation</w:t>
-                            </w:r>
-                          </w:p>
-                        </w:txbxContent>
-                      </wps:txbx>
-                      <wps:bodyPr rot="0" spcFirstLastPara="0" vertOverflow="overflow" horzOverflow="overflow" vert="horz" wrap="square" lIns="91440" tIns="45720" rIns="91440" bIns="45720" numCol="1" spcCol="0" rtlCol="0" fromWordArt="0" anchor="t" anchorCtr="0" forceAA="0" compatLnSpc="1">
-                        <a:prstTxWarp prst="textNoShape">
-                          <a:avLst/>
-                        </a:prstTxWarp>
-                        <a:noAutofit/>
-                      </wps:bodyPr>
-                    </wps:wsp>
-                  </a:graphicData>
-                </a:graphic>
-                <wp14:sizeRelH relativeFrom="margin">
-                  <wp14:pctWidth>0</wp14:pctWidth>
-                </wp14:sizeRelH>
-                <wp14:sizeRelV relativeFrom="margin">
-                  <wp14:pctHeight>0</wp14:pctHeight>
-                </wp14:sizeRelV>
-              </wp:anchor>
-            </w:drawing>
-          </mc:Choice>
-          <mc:Fallback>
-            <w:pict>
-              <v:shape w14:anchorId="11E9EB51" id="Text Box 1" o:spid="_x0000_s1031" type="#_x0000_t202" style="position:absolute;margin-left:84.6pt;margin-top:-39.35pt;width:278.25pt;height:112.5pt;z-index:251661312;visibility:visible;mso-wrap-style:square;mso-width-percent:0;mso-height-percent:0;mso-wrap-distance-left:9pt;mso-wrap-distance-top:0;mso-wrap-distance-right:9pt;mso-wrap-distance-bottom:0;mso-position-horizontal:absolute;mso-position-horizontal-relative:text;mso-position-vertical:absolute;mso-position-vertical-relative:text;mso-width-percent:0;mso-height-percent:0;mso-width-relative:margin;mso-height-relative:margin;v-text-anchor:top" o:gfxdata="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" filled="f" stroked="f" strokeweight=".5pt">
-                <v:textbox>
-                  <w:txbxContent>
-                    <w:p>
-                      <w:pPr>
-                        <w:jc w:val="center"/>
-                        <w:rPr>
-                          <w:sz w:val="32"/>
-                          <w:szCs w:val="32"/>
-                        </w:rPr>
-                      </w:pPr>
-                      <w:r>
-                        <w:rPr>
-                          <w:sz w:val="32"/>
-                          <w:szCs w:val="32"/>
-                        </w:rPr>
-                        <w:t>Minya University</w:t>
-                      </w:r>
-                    </w:p>
-                    <w:p>
-                      <w:pPr>
-                        <w:jc w:val="center"/>
-                        <w:rPr>
-                          <w:sz w:val="32"/>
-                          <w:szCs w:val="32"/>
-                        </w:rPr>
-                      </w:pPr>
-                      <w:r>
-                        <w:rPr>
-                          <w:sz w:val="32"/>
-                          <w:szCs w:val="32"/>
-                        </w:rPr>
-                        <w:t>Faculty of Computers and Information Minya, Egypt</w:t>
-                      </w:r>
-                    </w:p>
-                    <w:p>
-                      <w:pPr>
-                        <w:jc w:val="center"/>
-                        <w:rPr>
-                          <w:sz w:val="32"/>
-                          <w:szCs w:val="32"/>
-                        </w:rPr>
-                      </w:pPr>
-                      <w:r>
-                        <w:rPr>
-                          <w:sz w:val="32"/>
-                          <w:szCs w:val="32"/>
-                        </w:rPr>
-                        <w:t>Final Year Project Thesis in Preparation for graduation</w:t>
-                      </w:r>
-                    </w:p>
-                  </w:txbxContent>
-                </v:textbox>
-              </v:shape>
-            </w:pict>
-          </mc:Fallback>
-        </mc:AlternateContent>
-      </w:r>
-      <w:r>
-        <w:rPr>
-          <w:noProof/>
-        </w:rPr>
-        <w:drawing>
-          <wp:anchor distT="0" distB="0" distL="0" distR="0" simplePos="0" relativeHeight="251660288" behindDoc="0" locked="0" layoutInCell="1" allowOverlap="1" wp14:anchorId="607A1D61" wp14:editId="613CB423">
-            <wp:simplePos x="0" y="0"/>
-            <wp:positionH relativeFrom="page">
-              <wp:posOffset>5880735</wp:posOffset>
-            </wp:positionH>
-            <wp:positionV relativeFrom="paragraph">
-              <wp:posOffset>-347345</wp:posOffset>
-            </wp:positionV>
-            <wp:extent cx="1009650" cy="847725"/>
-            <wp:effectExtent l="0" t="0" r="0" b="0"/>
-            <wp:wrapNone/>
-            <wp:docPr id="3" name="image2.jpeg" descr="A logo with text and a person's head&#10;&#10;Description automatically generated"/>
-            <wp:cNvGraphicFramePr>
-              <a:graphicFrameLocks xmlns:a="http://schemas.openxmlformats.org/drawingml/2006/main" noChangeAspect="1"/>
-            </wp:cNvGraphicFramePr>
-            <a:graphic xmlns:a="http://schemas.openxmlformats.org/drawingml/2006/main">
-              <a:graphicData uri="http://schemas.openxmlformats.org/drawingml/2006/picture">
-                <pic:pic xmlns:pic="http://schemas.openxmlformats.org/drawingml/2006/picture">
-                  <pic:nvPicPr>
-                    <pic:cNvPr id="3" name="image2.jpeg" descr="A logo with text and a person's head&#10;&#10;Description automatically generated"/>
-                    <pic:cNvPicPr/>
-                  </pic:nvPicPr>
-                  <pic:blipFill>
-                    <a:blip r:embed="rId8" cstate="print"/>
-                    <a:stretch>
-                      <a:fillRect/>
-                    </a:stretch>
-                  </pic:blipFill>
-                  <pic:spPr>
-                    <a:xfrm>
-                      <a:off x="0" y="0"/>
-                      <a:ext cx="1009650" cy="847725"/>
-                    </a:xfrm>
-                    <a:prstGeom prst="rect">
-                      <a:avLst/>
-                    </a:prstGeom>
-                  </pic:spPr>
-                </pic:pic>
-              </a:graphicData>
-            </a:graphic>
-          </wp:anchor>
-        </w:drawing>
-      </w:r>
-      <w:r>
-        <w:rPr>
-          <w:noProof/>
-        </w:rPr>
-        <w:drawing>
-          <wp:anchor distT="0" distB="0" distL="0" distR="0" simplePos="0" relativeHeight="251659264" behindDoc="0" locked="0" layoutInCell="1" allowOverlap="1" wp14:anchorId="6B670D3F" wp14:editId="758B3340">
-            <wp:simplePos x="0" y="0"/>
-            <wp:positionH relativeFrom="page">
-              <wp:posOffset>674503</wp:posOffset>
-            </wp:positionH>
-            <wp:positionV relativeFrom="paragraph">
-              <wp:posOffset>-422998</wp:posOffset>
-            </wp:positionV>
-            <wp:extent cx="998220" cy="923925"/>
-            <wp:effectExtent l="0" t="0" r="0" b="9525"/>
-            <wp:wrapNone/>
-            <wp:docPr id="1" name="image1.jpeg" descr="A logo of a person&#10;&#10;Description automatically generated"/>
-            <wp:cNvGraphicFramePr>
-              <a:graphicFrameLocks xmlns:a="http://schemas.openxmlformats.org/drawingml/2006/main" noChangeAspect="1"/>
-            </wp:cNvGraphicFramePr>
-            <a:graphic xmlns:a="http://schemas.openxmlformats.org/drawingml/2006/main">
-              <a:graphicData uri="http://schemas.openxmlformats.org/drawingml/2006/picture">
-                <pic:pic xmlns:pic="http://schemas.openxmlformats.org/drawingml/2006/picture">
-                  <pic:nvPicPr>
-                    <pic:cNvPr id="1" name="image1.jpeg" descr="A logo of a person&#10;&#10;Description automatically generated"/>
-                    <pic:cNvPicPr/>
-                  </pic:nvPicPr>
-                  <pic:blipFill>
-                    <a:blip r:embed="rId9" cstate="print"/>
-                    <a:stretch>
-                      <a:fillRect/>
-                    </a:stretch>
-                  </pic:blipFill>
-                  <pic:spPr>
-                    <a:xfrm>
-                      <a:off x="0" y="0"/>
-                      <a:ext cx="998220" cy="923925"/>
-                    </a:xfrm>
-                    <a:prstGeom prst="rect">
-                      <a:avLst/>
-                    </a:prstGeom>
-                  </pic:spPr>
-                </pic:pic>
-              </a:graphicData>
-            </a:graphic>
-          </wp:anchor>
-        </w:drawing>
-      </w:r>
-    </w:p>
-    <w:p>
-      <w:pPr>
-        <w:widowControl/>
-        <w:autoSpaceDE/>
-        <w:autoSpaceDN/>
-        <w:spacing w:after="160" w:line="259" w:lineRule="auto"/>
-      </w:pPr>
-      <w:r>
         <w:br w:type="page"/>
       </w:r>
     </w:p>
@@ -1798,11 +1852,128 @@
           <w:szCs w:val="52"/>
         </w:rPr>
         <w:lastRenderedPageBreak/>
-        <w:t xml:space="preserve">Acknowledgement </w:t>
+        <w:t>Abstract:</w:t>
       </w:r>
     </w:p>
     <w:p>
       <w:pPr>
+        <w:rPr>
+          <w:rFonts w:asciiTheme="majorBidi" w:hAnsiTheme="majorBidi" w:cstheme="majorBidi"/>
+          <w:sz w:val="32"/>
+          <w:szCs w:val="32"/>
+        </w:rPr>
+      </w:pPr>
+      <w:r>
+        <w:rPr>
+          <w:rFonts w:asciiTheme="majorBidi" w:hAnsiTheme="majorBidi" w:cstheme="majorBidi"/>
+          <w:sz w:val="32"/>
+          <w:szCs w:val="32"/>
+        </w:rPr>
+        <w:t xml:space="preserve">Deafness is a disability that affects a person’s ability to hear, while muteness affects their ability to speak. Both conditions impact communication, but they do not limit a person’s capacity in other areas of life. The main barrier between deaf or mute individuals and the hearing-speaking community is effective communication. With tools to bridge this gap, such as sign language, people with these disabilities can navigate life just as easily as others. </w:t>
+      </w:r>
+    </w:p>
+    <w:p>
+      <w:pPr>
+        <w:rPr>
+          <w:rFonts w:asciiTheme="majorBidi" w:hAnsiTheme="majorBidi" w:cstheme="majorBidi"/>
+          <w:sz w:val="32"/>
+          <w:szCs w:val="32"/>
+        </w:rPr>
+      </w:pPr>
+    </w:p>
+    <w:p>
+      <w:pPr>
+        <w:rPr>
+          <w:rFonts w:asciiTheme="majorBidi" w:hAnsiTheme="majorBidi" w:cstheme="majorBidi"/>
+          <w:sz w:val="32"/>
+          <w:szCs w:val="32"/>
+        </w:rPr>
+      </w:pPr>
+      <w:r>
+        <w:rPr>
+          <w:rFonts w:asciiTheme="majorBidi" w:hAnsiTheme="majorBidi" w:cstheme="majorBidi"/>
+          <w:sz w:val="32"/>
+          <w:szCs w:val="32"/>
+        </w:rPr>
+        <w:t>Sign language is a critical tool for deaf and mute individuals to communicate with both each other and hearing people, yet it often receives minimal attention from the wider community. Many only recognize its importance when they have loved ones affected by hearing or speech disabilities. With the growing focus on accessibility, however, sign language recognition has emerged as a vital area of research within computer vision, promising advancements that could enhance communication and inclusion for all.</w:t>
+      </w:r>
+    </w:p>
+    <w:p>
+      <w:pPr>
+        <w:rPr>
+          <w:rFonts w:asciiTheme="majorBidi" w:hAnsiTheme="majorBidi" w:cstheme="majorBidi"/>
+          <w:sz w:val="32"/>
+          <w:szCs w:val="32"/>
+        </w:rPr>
+      </w:pPr>
+    </w:p>
+    <w:p>
+      <w:pPr>
+        <w:rPr>
+          <w:rFonts w:asciiTheme="majorBidi" w:hAnsiTheme="majorBidi" w:cstheme="majorBidi"/>
+          <w:sz w:val="32"/>
+          <w:szCs w:val="32"/>
+        </w:rPr>
+      </w:pPr>
+      <w:r>
+        <w:rPr>
+          <w:rFonts w:asciiTheme="majorBidi" w:hAnsiTheme="majorBidi" w:cstheme="majorBidi"/>
+          <w:sz w:val="32"/>
+          <w:szCs w:val="32"/>
+        </w:rPr>
+        <w:t>Our app is designed to bridge the communication gap, making it easier for deaf and mute individuals to communicate effectively. We offer an affordable, portable solution that uses computer vision to recognize and translate sign language into Arabic. Additionally, our system converts spoken audio directly into text. Through Natural Language Processing, each word or phrase is then matched with corresponding signs or images from our dataset, creating a seamless two-way communication tool for everyone.</w:t>
+      </w:r>
+    </w:p>
+    <w:p>
+      <w:pPr>
+        <w:rPr>
+          <w:rFonts w:asciiTheme="majorBidi" w:hAnsiTheme="majorBidi" w:cstheme="majorBidi"/>
+          <w:sz w:val="32"/>
+          <w:szCs w:val="32"/>
+        </w:rPr>
+      </w:pPr>
+    </w:p>
+    <w:p>
+      <w:pPr>
+        <w:rPr>
+          <w:rFonts w:asciiTheme="majorBidi" w:hAnsiTheme="majorBidi" w:cstheme="majorBidi"/>
+          <w:sz w:val="32"/>
+          <w:szCs w:val="32"/>
+        </w:rPr>
+      </w:pPr>
+    </w:p>
+    <w:p>
+      <w:pPr>
+        <w:rPr>
+          <w:rFonts w:asciiTheme="majorBidi" w:hAnsiTheme="majorBidi" w:cstheme="majorBidi"/>
+          <w:sz w:val="32"/>
+          <w:szCs w:val="32"/>
+        </w:rPr>
+      </w:pPr>
+    </w:p>
+    <w:p>
+      <w:pPr>
+        <w:rPr>
+          <w:rFonts w:asciiTheme="majorBidi" w:hAnsiTheme="majorBidi" w:cstheme="majorBidi"/>
+          <w:sz w:val="32"/>
+          <w:szCs w:val="32"/>
+        </w:rPr>
+      </w:pPr>
+    </w:p>
+    <w:p>
+      <w:pPr>
+        <w:rPr>
+          <w:rFonts w:asciiTheme="majorBidi" w:hAnsiTheme="majorBidi" w:cstheme="majorBidi"/>
+          <w:sz w:val="32"/>
+          <w:szCs w:val="32"/>
+        </w:rPr>
+      </w:pPr>
+    </w:p>
+    <w:p>
+      <w:pPr>
+        <w:pStyle w:val="ListParagraph"/>
+        <w:bidi w:val="0"/>
+        <w:ind w:left="360"/>
         <w:rPr>
           <w:rFonts w:asciiTheme="majorBidi" w:hAnsiTheme="majorBidi" w:cstheme="majorBidi"/>
           <w:b/>
@@ -1814,6 +1985,9 @@
     </w:p>
     <w:p>
       <w:pPr>
+        <w:pStyle w:val="ListParagraph"/>
+        <w:bidi w:val="0"/>
+        <w:ind w:left="360"/>
         <w:rPr>
           <w:rFonts w:asciiTheme="majorBidi" w:hAnsiTheme="majorBidi" w:cstheme="majorBidi"/>
           <w:b/>
@@ -1825,6 +1999,9 @@
     </w:p>
     <w:p>
       <w:pPr>
+        <w:pStyle w:val="ListParagraph"/>
+        <w:bidi w:val="0"/>
+        <w:ind w:left="360"/>
         <w:rPr>
           <w:rFonts w:asciiTheme="majorBidi" w:hAnsiTheme="majorBidi" w:cstheme="majorBidi"/>
           <w:b/>
@@ -1836,182 +2013,9 @@
     </w:p>
     <w:p>
       <w:pPr>
-        <w:rPr>
-          <w:rFonts w:asciiTheme="majorBidi" w:hAnsiTheme="majorBidi" w:cstheme="majorBidi"/>
-          <w:b/>
-          <w:bCs/>
-          <w:sz w:val="52"/>
-          <w:szCs w:val="52"/>
-        </w:rPr>
-      </w:pPr>
-    </w:p>
-    <w:p>
-      <w:pPr>
-        <w:rPr>
-          <w:rFonts w:asciiTheme="majorBidi" w:hAnsiTheme="majorBidi" w:cstheme="majorBidi"/>
-          <w:b/>
-          <w:bCs/>
-          <w:sz w:val="52"/>
-          <w:szCs w:val="52"/>
-        </w:rPr>
-      </w:pPr>
-    </w:p>
-    <w:p>
-      <w:pPr>
-        <w:rPr>
-          <w:rFonts w:asciiTheme="majorBidi" w:hAnsiTheme="majorBidi" w:cstheme="majorBidi"/>
-          <w:b/>
-          <w:bCs/>
-          <w:sz w:val="52"/>
-          <w:szCs w:val="52"/>
-        </w:rPr>
-      </w:pPr>
-    </w:p>
-    <w:p>
-      <w:pPr>
-        <w:rPr>
-          <w:rFonts w:asciiTheme="majorBidi" w:hAnsiTheme="majorBidi" w:cstheme="majorBidi"/>
-          <w:b/>
-          <w:bCs/>
-          <w:sz w:val="52"/>
-          <w:szCs w:val="52"/>
-        </w:rPr>
-      </w:pPr>
-    </w:p>
-    <w:p>
-      <w:pPr>
-        <w:rPr>
-          <w:rFonts w:asciiTheme="majorBidi" w:hAnsiTheme="majorBidi" w:cstheme="majorBidi"/>
-          <w:b/>
-          <w:bCs/>
-          <w:sz w:val="52"/>
-          <w:szCs w:val="52"/>
-        </w:rPr>
-      </w:pPr>
-    </w:p>
-    <w:p>
-      <w:pPr>
-        <w:rPr>
-          <w:rFonts w:asciiTheme="majorBidi" w:hAnsiTheme="majorBidi" w:cstheme="majorBidi"/>
-          <w:b/>
-          <w:bCs/>
-          <w:sz w:val="52"/>
-          <w:szCs w:val="52"/>
-        </w:rPr>
-      </w:pPr>
-    </w:p>
-    <w:p>
-      <w:pPr>
-        <w:rPr>
-          <w:rFonts w:asciiTheme="majorBidi" w:hAnsiTheme="majorBidi" w:cstheme="majorBidi"/>
-          <w:b/>
-          <w:bCs/>
-          <w:sz w:val="52"/>
-          <w:szCs w:val="52"/>
-        </w:rPr>
-      </w:pPr>
-    </w:p>
-    <w:p>
-      <w:pPr>
-        <w:rPr>
-          <w:rFonts w:asciiTheme="majorBidi" w:hAnsiTheme="majorBidi" w:cstheme="majorBidi"/>
-          <w:b/>
-          <w:bCs/>
-          <w:sz w:val="52"/>
-          <w:szCs w:val="52"/>
-        </w:rPr>
-      </w:pPr>
-    </w:p>
-    <w:p>
-      <w:pPr>
-        <w:rPr>
-          <w:rFonts w:asciiTheme="majorBidi" w:hAnsiTheme="majorBidi" w:cstheme="majorBidi"/>
-          <w:b/>
-          <w:bCs/>
-          <w:sz w:val="52"/>
-          <w:szCs w:val="52"/>
-        </w:rPr>
-      </w:pPr>
-    </w:p>
-    <w:p>
-      <w:pPr>
-        <w:rPr>
-          <w:rFonts w:asciiTheme="majorBidi" w:hAnsiTheme="majorBidi" w:cstheme="majorBidi"/>
-          <w:b/>
-          <w:bCs/>
-          <w:sz w:val="52"/>
-          <w:szCs w:val="52"/>
-        </w:rPr>
-      </w:pPr>
-    </w:p>
-    <w:p>
-      <w:pPr>
-        <w:rPr>
-          <w:rFonts w:asciiTheme="majorBidi" w:hAnsiTheme="majorBidi" w:cstheme="majorBidi"/>
-          <w:b/>
-          <w:bCs/>
-          <w:sz w:val="52"/>
-          <w:szCs w:val="52"/>
-        </w:rPr>
-      </w:pPr>
-    </w:p>
-    <w:p>
-      <w:pPr>
-        <w:rPr>
-          <w:rFonts w:asciiTheme="majorBidi" w:hAnsiTheme="majorBidi" w:cstheme="majorBidi"/>
-          <w:b/>
-          <w:bCs/>
-          <w:sz w:val="52"/>
-          <w:szCs w:val="52"/>
-        </w:rPr>
-      </w:pPr>
-    </w:p>
-    <w:p>
-      <w:pPr>
-        <w:rPr>
-          <w:rFonts w:asciiTheme="majorBidi" w:hAnsiTheme="majorBidi" w:cstheme="majorBidi"/>
-          <w:b/>
-          <w:bCs/>
-          <w:sz w:val="52"/>
-          <w:szCs w:val="52"/>
-        </w:rPr>
-      </w:pPr>
-    </w:p>
-    <w:p>
-      <w:pPr>
-        <w:rPr>
-          <w:rFonts w:asciiTheme="majorBidi" w:hAnsiTheme="majorBidi" w:cstheme="majorBidi"/>
-          <w:b/>
-          <w:bCs/>
-          <w:sz w:val="52"/>
-          <w:szCs w:val="52"/>
-        </w:rPr>
-      </w:pPr>
-    </w:p>
-    <w:p>
-      <w:pPr>
-        <w:rPr>
-          <w:rFonts w:asciiTheme="majorBidi" w:hAnsiTheme="majorBidi" w:cstheme="majorBidi"/>
-          <w:b/>
-          <w:bCs/>
-          <w:sz w:val="52"/>
-          <w:szCs w:val="52"/>
-        </w:rPr>
-      </w:pPr>
-    </w:p>
-    <w:p>
-      <w:pPr>
-        <w:rPr>
-          <w:rFonts w:asciiTheme="majorBidi" w:hAnsiTheme="majorBidi" w:cstheme="majorBidi"/>
-          <w:b/>
-          <w:bCs/>
-          <w:sz w:val="52"/>
-          <w:szCs w:val="52"/>
-        </w:rPr>
-      </w:pPr>
-    </w:p>
-    <w:p>
-      <w:pPr>
+        <w:pStyle w:val="ListParagraph"/>
+        <w:bidi w:val="0"/>
+        <w:ind w:left="360"/>
         <w:rPr>
           <w:rFonts w:asciiTheme="majorBidi" w:hAnsiTheme="majorBidi" w:cstheme="majorBidi"/>
           <w:b/>
@@ -2057,77 +2061,288 @@
           <w:szCs w:val="52"/>
         </w:rPr>
         <w:lastRenderedPageBreak/>
-        <w:t>Abstract:</w:t>
+        <w:t xml:space="preserve">Acknowledgement </w:t>
       </w:r>
     </w:p>
     <w:p>
       <w:pPr>
         <w:rPr>
           <w:rFonts w:asciiTheme="majorBidi" w:hAnsiTheme="majorBidi" w:cstheme="majorBidi"/>
-          <w:sz w:val="32"/>
-          <w:szCs w:val="32"/>
-        </w:rPr>
-      </w:pPr>
-      <w:r>
-        <w:rPr>
-          <w:rFonts w:asciiTheme="majorBidi" w:hAnsiTheme="majorBidi" w:cstheme="majorBidi"/>
-          <w:sz w:val="32"/>
-          <w:szCs w:val="32"/>
-        </w:rPr>
-        <w:t xml:space="preserve">Deafness is a disability that affects a person’s ability to hear, while muteness affects their ability to speak. Both conditions impact communication, but they do not limit a person’s capacity in other areas of life. The main barrier between deaf or mute individuals and the hearing-speaking community is effective communication. With tools to bridge this gap, such as sign language, people with these disabilities can navigate life just as easily as others. </w:t>
-      </w:r>
-    </w:p>
-    <w:p>
-      <w:pPr>
-        <w:rPr>
-          <w:rFonts w:asciiTheme="majorBidi" w:hAnsiTheme="majorBidi" w:cstheme="majorBidi"/>
-          <w:sz w:val="32"/>
-          <w:szCs w:val="32"/>
-        </w:rPr>
-      </w:pPr>
-    </w:p>
-    <w:p>
-      <w:pPr>
-        <w:rPr>
-          <w:rFonts w:asciiTheme="majorBidi" w:hAnsiTheme="majorBidi" w:cstheme="majorBidi"/>
-          <w:sz w:val="32"/>
-          <w:szCs w:val="32"/>
-        </w:rPr>
-      </w:pPr>
-      <w:r>
-        <w:rPr>
-          <w:rFonts w:asciiTheme="majorBidi" w:hAnsiTheme="majorBidi" w:cstheme="majorBidi"/>
-          <w:sz w:val="32"/>
-          <w:szCs w:val="32"/>
-        </w:rPr>
-        <w:t>Sign language is a critical tool for deaf and mute individuals to communicate with both each other and hearing people, yet it often receives minimal attention from the wider community. Many only recognize its importance when they have loved ones affected by hearing or speech disabilities. With the growing focus on accessibility, however, sign language recognition has emerged as a vital area of research within computer vision, promising advancements that could enhance communication and inclusion for all.</w:t>
-      </w:r>
-    </w:p>
-    <w:p>
-      <w:pPr>
-        <w:rPr>
-          <w:rFonts w:asciiTheme="majorBidi" w:hAnsiTheme="majorBidi" w:cstheme="majorBidi"/>
-          <w:sz w:val="32"/>
-          <w:szCs w:val="32"/>
-        </w:rPr>
-      </w:pPr>
-    </w:p>
-    <w:p>
-      <w:pPr>
-        <w:rPr>
-          <w:rFonts w:asciiTheme="majorBidi" w:hAnsiTheme="majorBidi" w:cstheme="majorBidi"/>
-          <w:sz w:val="32"/>
-          <w:szCs w:val="32"/>
-        </w:rPr>
-      </w:pPr>
-      <w:r>
-        <w:rPr>
-          <w:rFonts w:asciiTheme="majorBidi" w:hAnsiTheme="majorBidi" w:cstheme="majorBidi"/>
-          <w:sz w:val="32"/>
-          <w:szCs w:val="32"/>
-        </w:rPr>
-        <w:t>Our app is designed to bridge the communication gap, making it easier for deaf and mute individuals to communicate effectively. We offer an affordable, portable solution that uses computer vision to recognize and translate sign language into Arabic. Additionally, our system converts spoken audio directly into text. Through Natural Language Processing, each word or phrase is then matched with corresponding signs or images from our dataset, creating a seamless two-way communication tool for everyone.</w:t>
-      </w:r>
+          <w:b/>
+          <w:bCs/>
+          <w:sz w:val="52"/>
+          <w:szCs w:val="52"/>
+        </w:rPr>
+      </w:pPr>
+    </w:p>
+    <w:p>
+      <w:pPr>
+        <w:rPr>
+          <w:rFonts w:asciiTheme="majorBidi" w:hAnsiTheme="majorBidi" w:cstheme="majorBidi"/>
+          <w:b/>
+          <w:bCs/>
+          <w:sz w:val="52"/>
+          <w:szCs w:val="52"/>
+        </w:rPr>
+      </w:pPr>
+    </w:p>
+    <w:p>
+      <w:pPr>
+        <w:rPr>
+          <w:rFonts w:asciiTheme="majorBidi" w:hAnsiTheme="majorBidi" w:cstheme="majorBidi"/>
+          <w:b/>
+          <w:bCs/>
+          <w:sz w:val="52"/>
+          <w:szCs w:val="52"/>
+        </w:rPr>
+      </w:pPr>
+    </w:p>
+    <w:p>
+      <w:pPr>
+        <w:rPr>
+          <w:rFonts w:asciiTheme="majorBidi" w:hAnsiTheme="majorBidi" w:cstheme="majorBidi"/>
+          <w:b/>
+          <w:bCs/>
+          <w:sz w:val="52"/>
+          <w:szCs w:val="52"/>
+        </w:rPr>
+      </w:pPr>
+    </w:p>
+    <w:p>
+      <w:pPr>
+        <w:rPr>
+          <w:rFonts w:asciiTheme="majorBidi" w:hAnsiTheme="majorBidi" w:cstheme="majorBidi"/>
+          <w:b/>
+          <w:bCs/>
+          <w:sz w:val="52"/>
+          <w:szCs w:val="52"/>
+        </w:rPr>
+      </w:pPr>
+    </w:p>
+    <w:p>
+      <w:pPr>
+        <w:rPr>
+          <w:rFonts w:asciiTheme="majorBidi" w:hAnsiTheme="majorBidi" w:cstheme="majorBidi"/>
+          <w:b/>
+          <w:bCs/>
+          <w:sz w:val="52"/>
+          <w:szCs w:val="52"/>
+        </w:rPr>
+      </w:pPr>
+    </w:p>
+    <w:p>
+      <w:pPr>
+        <w:rPr>
+          <w:rFonts w:asciiTheme="majorBidi" w:hAnsiTheme="majorBidi" w:cstheme="majorBidi"/>
+          <w:b/>
+          <w:bCs/>
+          <w:sz w:val="52"/>
+          <w:szCs w:val="52"/>
+        </w:rPr>
+      </w:pPr>
+    </w:p>
+    <w:p>
+      <w:pPr>
+        <w:rPr>
+          <w:rFonts w:asciiTheme="majorBidi" w:hAnsiTheme="majorBidi" w:cstheme="majorBidi"/>
+          <w:b/>
+          <w:bCs/>
+          <w:sz w:val="52"/>
+          <w:szCs w:val="52"/>
+        </w:rPr>
+      </w:pPr>
+    </w:p>
+    <w:p>
+      <w:pPr>
+        <w:rPr>
+          <w:rFonts w:asciiTheme="majorBidi" w:hAnsiTheme="majorBidi" w:cstheme="majorBidi"/>
+          <w:b/>
+          <w:bCs/>
+          <w:sz w:val="52"/>
+          <w:szCs w:val="52"/>
+        </w:rPr>
+      </w:pPr>
+    </w:p>
+    <w:p>
+      <w:pPr>
+        <w:rPr>
+          <w:rFonts w:asciiTheme="majorBidi" w:hAnsiTheme="majorBidi" w:cstheme="majorBidi"/>
+          <w:b/>
+          <w:bCs/>
+          <w:sz w:val="52"/>
+          <w:szCs w:val="52"/>
+        </w:rPr>
+      </w:pPr>
+    </w:p>
+    <w:p>
+      <w:pPr>
+        <w:rPr>
+          <w:rFonts w:asciiTheme="majorBidi" w:hAnsiTheme="majorBidi" w:cstheme="majorBidi"/>
+          <w:b/>
+          <w:bCs/>
+          <w:sz w:val="52"/>
+          <w:szCs w:val="52"/>
+        </w:rPr>
+      </w:pPr>
+    </w:p>
+    <w:p>
+      <w:pPr>
+        <w:rPr>
+          <w:rFonts w:asciiTheme="majorBidi" w:hAnsiTheme="majorBidi" w:cstheme="majorBidi"/>
+          <w:b/>
+          <w:bCs/>
+          <w:sz w:val="52"/>
+          <w:szCs w:val="52"/>
+        </w:rPr>
+      </w:pPr>
+    </w:p>
+    <w:p>
+      <w:pPr>
+        <w:rPr>
+          <w:rFonts w:asciiTheme="majorBidi" w:hAnsiTheme="majorBidi" w:cstheme="majorBidi"/>
+          <w:b/>
+          <w:bCs/>
+          <w:sz w:val="52"/>
+          <w:szCs w:val="52"/>
+        </w:rPr>
+      </w:pPr>
+    </w:p>
+    <w:p>
+      <w:pPr>
+        <w:rPr>
+          <w:rFonts w:asciiTheme="majorBidi" w:hAnsiTheme="majorBidi" w:cstheme="majorBidi"/>
+          <w:b/>
+          <w:bCs/>
+          <w:sz w:val="52"/>
+          <w:szCs w:val="52"/>
+        </w:rPr>
+      </w:pPr>
+    </w:p>
+    <w:p>
+      <w:pPr>
+        <w:rPr>
+          <w:rFonts w:asciiTheme="majorBidi" w:hAnsiTheme="majorBidi" w:cstheme="majorBidi"/>
+          <w:b/>
+          <w:bCs/>
+          <w:sz w:val="52"/>
+          <w:szCs w:val="52"/>
+        </w:rPr>
+      </w:pPr>
+    </w:p>
+    <w:p>
+      <w:pPr>
+        <w:rPr>
+          <w:rFonts w:asciiTheme="majorBidi" w:hAnsiTheme="majorBidi" w:cstheme="majorBidi"/>
+          <w:b/>
+          <w:bCs/>
+          <w:sz w:val="52"/>
+          <w:szCs w:val="52"/>
+        </w:rPr>
+      </w:pPr>
+    </w:p>
+    <w:p>
+      <w:pPr>
+        <w:rPr>
+          <w:rFonts w:asciiTheme="majorBidi" w:hAnsiTheme="majorBidi" w:cstheme="majorBidi"/>
+          <w:b/>
+          <w:bCs/>
+          <w:sz w:val="52"/>
+          <w:szCs w:val="52"/>
+        </w:rPr>
+      </w:pPr>
+    </w:p>
+    <w:p>
+      <w:pPr>
+        <w:rPr>
+          <w:rFonts w:asciiTheme="majorBidi" w:hAnsiTheme="majorBidi" w:cstheme="majorBidi"/>
+          <w:b/>
+          <w:bCs/>
+          <w:sz w:val="52"/>
+          <w:szCs w:val="52"/>
+        </w:rPr>
+      </w:pPr>
+    </w:p>
+    <w:p>
+      <w:pPr>
+        <w:rPr>
+          <w:rFonts w:asciiTheme="majorBidi" w:hAnsiTheme="majorBidi" w:cstheme="majorBidi"/>
+          <w:b/>
+          <w:bCs/>
+          <w:sz w:val="52"/>
+          <w:szCs w:val="52"/>
+        </w:rPr>
+      </w:pPr>
+    </w:p>
+    <w:p>
+      <w:pPr>
+        <w:rPr>
+          <w:rFonts w:asciiTheme="majorBidi" w:hAnsiTheme="majorBidi" w:cstheme="majorBidi"/>
+          <w:b/>
+          <w:bCs/>
+          <w:sz w:val="52"/>
+          <w:szCs w:val="52"/>
+        </w:rPr>
+      </w:pPr>
+    </w:p>
+    <w:p>
+      <w:pPr>
+        <w:rPr>
+          <w:rFonts w:asciiTheme="majorBidi" w:hAnsiTheme="majorBidi" w:cstheme="majorBidi"/>
+          <w:b/>
+          <w:bCs/>
+          <w:sz w:val="52"/>
+          <w:szCs w:val="52"/>
+        </w:rPr>
+      </w:pPr>
+    </w:p>
+    <w:p>
+      <w:pPr>
+        <w:rPr>
+          <w:rFonts w:asciiTheme="majorBidi" w:hAnsiTheme="majorBidi" w:cstheme="majorBidi"/>
+          <w:b/>
+          <w:bCs/>
+          <w:sz w:val="52"/>
+          <w:szCs w:val="52"/>
+        </w:rPr>
+      </w:pPr>
+    </w:p>
+    <w:p>
+      <w:pPr>
+        <w:rPr>
+          <w:rFonts w:asciiTheme="majorBidi" w:hAnsiTheme="majorBidi" w:cstheme="majorBidi"/>
+          <w:b/>
+          <w:bCs/>
+          <w:sz w:val="52"/>
+          <w:szCs w:val="52"/>
+        </w:rPr>
+      </w:pPr>
+    </w:p>
+    <w:p>
+      <w:pPr>
+        <w:rPr>
+          <w:rFonts w:asciiTheme="majorBidi" w:hAnsiTheme="majorBidi" w:cstheme="majorBidi"/>
+          <w:sz w:val="32"/>
+          <w:szCs w:val="32"/>
+        </w:rPr>
+      </w:pPr>
+    </w:p>
+    <w:p>
+      <w:pPr>
+        <w:rPr>
+          <w:rFonts w:asciiTheme="majorBidi" w:hAnsiTheme="majorBidi" w:cstheme="majorBidi"/>
+          <w:sz w:val="32"/>
+          <w:szCs w:val="32"/>
+        </w:rPr>
+      </w:pPr>
+    </w:p>
+    <w:p>
+      <w:pPr>
+        <w:rPr>
+          <w:rFonts w:asciiTheme="majorBidi" w:hAnsiTheme="majorBidi" w:cstheme="majorBidi"/>
+          <w:sz w:val="32"/>
+          <w:szCs w:val="32"/>
+        </w:rPr>
+      </w:pPr>
     </w:p>
     <w:p>
       <w:pPr>
@@ -2194,6 +2409,12 @@
     </w:p>
     <w:sdt>
       <w:sdtPr>
+        <w:rPr>
+          <w:rFonts w:asciiTheme="minorHAnsi" w:eastAsiaTheme="minorEastAsia" w:hAnsiTheme="minorHAnsi" w:cs="Times New Roman"/>
+          <w:color w:val="auto"/>
+          <w:sz w:val="22"/>
+          <w:szCs w:val="22"/>
+        </w:rPr>
         <w:id w:val="-579520417"/>
         <w:docPartObj>
           <w:docPartGallery w:val="Table of Contents"/>
@@ -2202,10 +2423,7 @@
       </w:sdtPr>
       <w:sdtEndPr>
         <w:rPr>
-          <w:rFonts w:asciiTheme="minorHAnsi" w:eastAsiaTheme="minorEastAsia" w:hAnsiTheme="minorHAnsi" w:cs="Times New Roman"/>
-          <w:color w:val="auto"/>
-          <w:sz w:val="22"/>
-          <w:szCs w:val="22"/>
+          <w:rFonts w:ascii="Times New Roman" w:eastAsia="Times New Roman" w:hAnsi="Times New Roman"/>
         </w:rPr>
       </w:sdtEndPr>
       <w:sdtContent>
@@ -2226,7 +2444,14 @@
               <w:b/>
               <w:bCs/>
             </w:rPr>
-            <w:t>Acknowledgement</w:t>
+            <w:t>Abstract</w:t>
+          </w:r>
+          <w:r>
+            <w:rPr>
+              <w:b/>
+              <w:bCs/>
+            </w:rPr>
+            <w:t xml:space="preserve"> </w:t>
           </w:r>
           <w:r>
             <w:ptab w:relativeTo="margin" w:alignment="right" w:leader="dot"/>
@@ -2248,7 +2473,13 @@
             <w:t xml:space="preserve"> </w:t>
           </w:r>
           <w:r>
-            <w:t>Abstract</w:t>
+            <w:t xml:space="preserve"> </w:t>
+          </w:r>
+          <w:r>
+            <w:t>Acknowledgement</w:t>
+          </w:r>
+          <w:r>
+            <w:t xml:space="preserve"> </w:t>
           </w:r>
           <w:r>
             <w:ptab w:relativeTo="margin" w:alignment="right" w:leader="dot"/>
@@ -2260,8 +2491,10 @@
         <w:p>
           <w:pPr>
             <w:pStyle w:val="TOC3"/>
-            <w:ind w:left="0"/>
           </w:pPr>
+          <w:r>
+            <w:t xml:space="preserve"> </w:t>
+          </w:r>
           <w:r>
             <w:t xml:space="preserve"> </w:t>
           </w:r>
@@ -2279,6 +2512,9 @@
           <w:pPr>
             <w:pStyle w:val="TOC1"/>
           </w:pPr>
+          <w:r>
+            <w:t xml:space="preserve"> </w:t>
+          </w:r>
           <w:r>
             <w:t xml:space="preserve"> </w:t>
           </w:r>
@@ -2301,6 +2537,9 @@
             <w:t xml:space="preserve"> </w:t>
           </w:r>
           <w:r>
+            <w:t xml:space="preserve"> </w:t>
+          </w:r>
+          <w:r>
             <w:t>List of Figures</w:t>
           </w:r>
           <w:r>
@@ -2312,15 +2551,14 @@
         </w:p>
         <w:p>
           <w:pPr>
-            <w:pStyle w:val="TOC3"/>
+            <w:pStyle w:val="TOC2"/>
             <w:ind w:left="0"/>
           </w:pPr>
           <w:r>
-            <w:rPr>
-              <w:b/>
-              <w:bCs/>
-            </w:rPr>
-            <w:t>Introduction</w:t>
+            <w:t xml:space="preserve">  </w:t>
+          </w:r>
+          <w:r>
+            <w:t xml:space="preserve">List of Abbreviations </w:t>
           </w:r>
           <w:r>
             <w:ptab w:relativeTo="margin" w:alignment="right" w:leader="dot"/>
@@ -2329,6 +2567,46 @@
             <w:t>6</w:t>
           </w:r>
         </w:p>
+        <w:p/>
+        <w:p>
+          <w:pPr>
+            <w:pStyle w:val="TOC3"/>
+          </w:pPr>
+          <w:r>
+            <w:t>Introduction</w:t>
+          </w:r>
+          <w:r>
+            <w:ptab w:relativeTo="margin" w:alignment="right" w:leader="dot"/>
+          </w:r>
+          <w:r>
+            <w:t>7</w:t>
+          </w:r>
+        </w:p>
+        <w:p>
+          <w:pPr>
+            <w:pStyle w:val="TOC2"/>
+            <w:ind w:left="0"/>
+          </w:pPr>
+          <w:r>
+            <w:t xml:space="preserve">   1.1 </w:t>
+          </w:r>
+          <w:r>
+            <w:t xml:space="preserve">Problem Definition (or Motivation) </w:t>
+          </w:r>
+          <w:r>
+            <w:ptab w:relativeTo="margin" w:alignment="right" w:leader="dot"/>
+          </w:r>
+          <w:r>
+            <w:t>9</w:t>
+          </w:r>
+        </w:p>
+        <w:p/>
+        <w:p>
+          <w:r>
+            <w:t xml:space="preserve"> </w:t>
+          </w:r>
+        </w:p>
+        <w:p/>
       </w:sdtContent>
     </w:sdt>
     <w:p>
@@ -2487,233 +2765,6 @@
     </w:p>
     <w:p>
       <w:pPr>
-        <w:pStyle w:val="ListParagraph"/>
-        <w:bidi w:val="0"/>
-        <w:ind w:left="360"/>
-        <w:rPr>
-          <w:rFonts w:asciiTheme="majorBidi" w:hAnsiTheme="majorBidi" w:cstheme="majorBidi"/>
-          <w:b/>
-          <w:bCs/>
-          <w:sz w:val="32"/>
-          <w:szCs w:val="32"/>
-        </w:rPr>
-      </w:pPr>
-    </w:p>
-    <w:p>
-      <w:pPr>
-        <w:pStyle w:val="ListParagraph"/>
-        <w:bidi w:val="0"/>
-        <w:ind w:left="360"/>
-        <w:rPr>
-          <w:rFonts w:asciiTheme="majorBidi" w:hAnsiTheme="majorBidi" w:cstheme="majorBidi"/>
-          <w:b/>
-          <w:bCs/>
-          <w:sz w:val="32"/>
-          <w:szCs w:val="32"/>
-        </w:rPr>
-      </w:pPr>
-    </w:p>
-    <w:p>
-      <w:pPr>
-        <w:pStyle w:val="ListParagraph"/>
-        <w:bidi w:val="0"/>
-        <w:ind w:left="360"/>
-        <w:rPr>
-          <w:rFonts w:asciiTheme="majorBidi" w:hAnsiTheme="majorBidi" w:cstheme="majorBidi"/>
-          <w:b/>
-          <w:bCs/>
-          <w:sz w:val="32"/>
-          <w:szCs w:val="32"/>
-        </w:rPr>
-      </w:pPr>
-    </w:p>
-    <w:p>
-      <w:pPr>
-        <w:pStyle w:val="ListParagraph"/>
-        <w:bidi w:val="0"/>
-        <w:ind w:left="360"/>
-        <w:rPr>
-          <w:rFonts w:asciiTheme="majorBidi" w:hAnsiTheme="majorBidi" w:cstheme="majorBidi"/>
-          <w:b/>
-          <w:bCs/>
-          <w:sz w:val="32"/>
-          <w:szCs w:val="32"/>
-        </w:rPr>
-      </w:pPr>
-    </w:p>
-    <w:p>
-      <w:pPr>
-        <w:pStyle w:val="ListParagraph"/>
-        <w:bidi w:val="0"/>
-        <w:ind w:left="360"/>
-        <w:rPr>
-          <w:rFonts w:asciiTheme="majorBidi" w:hAnsiTheme="majorBidi" w:cstheme="majorBidi"/>
-          <w:b/>
-          <w:bCs/>
-          <w:sz w:val="32"/>
-          <w:szCs w:val="32"/>
-        </w:rPr>
-      </w:pPr>
-    </w:p>
-    <w:p>
-      <w:pPr>
-        <w:pStyle w:val="ListParagraph"/>
-        <w:bidi w:val="0"/>
-        <w:ind w:left="360"/>
-        <w:rPr>
-          <w:rFonts w:asciiTheme="majorBidi" w:hAnsiTheme="majorBidi" w:cstheme="majorBidi"/>
-          <w:b/>
-          <w:bCs/>
-          <w:sz w:val="32"/>
-          <w:szCs w:val="32"/>
-        </w:rPr>
-      </w:pPr>
-    </w:p>
-    <w:p>
-      <w:pPr>
-        <w:pStyle w:val="ListParagraph"/>
-        <w:bidi w:val="0"/>
-        <w:ind w:left="360"/>
-        <w:rPr>
-          <w:rFonts w:asciiTheme="majorBidi" w:hAnsiTheme="majorBidi" w:cstheme="majorBidi"/>
-          <w:b/>
-          <w:bCs/>
-          <w:sz w:val="32"/>
-          <w:szCs w:val="32"/>
-        </w:rPr>
-      </w:pPr>
-    </w:p>
-    <w:p>
-      <w:pPr>
-        <w:pStyle w:val="ListParagraph"/>
-        <w:bidi w:val="0"/>
-        <w:ind w:left="360"/>
-        <w:rPr>
-          <w:rFonts w:asciiTheme="majorBidi" w:hAnsiTheme="majorBidi" w:cstheme="majorBidi"/>
-          <w:b/>
-          <w:bCs/>
-          <w:sz w:val="32"/>
-          <w:szCs w:val="32"/>
-        </w:rPr>
-      </w:pPr>
-    </w:p>
-    <w:p>
-      <w:pPr>
-        <w:pStyle w:val="ListParagraph"/>
-        <w:bidi w:val="0"/>
-        <w:ind w:left="360"/>
-        <w:rPr>
-          <w:rFonts w:asciiTheme="majorBidi" w:hAnsiTheme="majorBidi" w:cstheme="majorBidi"/>
-          <w:b/>
-          <w:bCs/>
-          <w:sz w:val="32"/>
-          <w:szCs w:val="32"/>
-        </w:rPr>
-      </w:pPr>
-    </w:p>
-    <w:p>
-      <w:pPr>
-        <w:pStyle w:val="ListParagraph"/>
-        <w:bidi w:val="0"/>
-        <w:ind w:left="360"/>
-        <w:rPr>
-          <w:rFonts w:asciiTheme="majorBidi" w:hAnsiTheme="majorBidi" w:cstheme="majorBidi"/>
-          <w:b/>
-          <w:bCs/>
-          <w:sz w:val="32"/>
-          <w:szCs w:val="32"/>
-        </w:rPr>
-      </w:pPr>
-    </w:p>
-    <w:p>
-      <w:pPr>
-        <w:pStyle w:val="ListParagraph"/>
-        <w:bidi w:val="0"/>
-        <w:ind w:left="360"/>
-        <w:rPr>
-          <w:rFonts w:asciiTheme="majorBidi" w:hAnsiTheme="majorBidi" w:cstheme="majorBidi"/>
-          <w:b/>
-          <w:bCs/>
-          <w:sz w:val="32"/>
-          <w:szCs w:val="32"/>
-        </w:rPr>
-      </w:pPr>
-    </w:p>
-    <w:p>
-      <w:pPr>
-        <w:pStyle w:val="ListParagraph"/>
-        <w:bidi w:val="0"/>
-        <w:ind w:left="360"/>
-        <w:rPr>
-          <w:rFonts w:asciiTheme="majorBidi" w:hAnsiTheme="majorBidi" w:cstheme="majorBidi"/>
-          <w:b/>
-          <w:bCs/>
-          <w:sz w:val="32"/>
-          <w:szCs w:val="32"/>
-        </w:rPr>
-      </w:pPr>
-    </w:p>
-    <w:p>
-      <w:pPr>
-        <w:pStyle w:val="ListParagraph"/>
-        <w:bidi w:val="0"/>
-        <w:ind w:left="360"/>
-        <w:rPr>
-          <w:rFonts w:asciiTheme="majorBidi" w:hAnsiTheme="majorBidi" w:cstheme="majorBidi"/>
-          <w:b/>
-          <w:bCs/>
-          <w:sz w:val="32"/>
-          <w:szCs w:val="32"/>
-        </w:rPr>
-      </w:pPr>
-    </w:p>
-    <w:p>
-      <w:pPr>
-        <w:pStyle w:val="ListParagraph"/>
-        <w:bidi w:val="0"/>
-        <w:ind w:left="360"/>
-        <w:rPr>
-          <w:rFonts w:asciiTheme="majorBidi" w:hAnsiTheme="majorBidi" w:cstheme="majorBidi"/>
-          <w:b/>
-          <w:bCs/>
-          <w:sz w:val="32"/>
-          <w:szCs w:val="32"/>
-        </w:rPr>
-      </w:pPr>
-    </w:p>
-    <w:p>
-      <w:pPr>
-        <w:pStyle w:val="ListParagraph"/>
-        <w:bidi w:val="0"/>
-        <w:ind w:left="360"/>
-        <w:rPr>
-          <w:rFonts w:asciiTheme="majorBidi" w:hAnsiTheme="majorBidi" w:cstheme="majorBidi"/>
-          <w:b/>
-          <w:bCs/>
-          <w:sz w:val="32"/>
-          <w:szCs w:val="32"/>
-        </w:rPr>
-      </w:pPr>
-    </w:p>
-    <w:p>
-      <w:pPr>
-        <w:pStyle w:val="ListParagraph"/>
-        <w:bidi w:val="0"/>
-        <w:ind w:left="360"/>
-        <w:rPr>
-          <w:rFonts w:asciiTheme="majorBidi" w:hAnsiTheme="majorBidi" w:cstheme="majorBidi"/>
-          <w:b/>
-          <w:bCs/>
-          <w:sz w:val="32"/>
-          <w:szCs w:val="32"/>
-        </w:rPr>
-      </w:pPr>
-    </w:p>
-    <w:p>
-      <w:pPr>
-        <w:pStyle w:val="ListParagraph"/>
-        <w:bidi w:val="0"/>
-        <w:ind w:left="360"/>
         <w:rPr>
           <w:rFonts w:asciiTheme="majorBidi" w:hAnsiTheme="majorBidi" w:cstheme="majorBidi"/>
           <w:b/>
@@ -3149,6 +3200,17 @@
     </w:p>
     <w:p>
       <w:pPr>
+        <w:rPr>
+          <w:rFonts w:asciiTheme="majorBidi" w:hAnsiTheme="majorBidi" w:cstheme="majorBidi"/>
+          <w:b/>
+          <w:bCs/>
+          <w:sz w:val="32"/>
+          <w:szCs w:val="32"/>
+        </w:rPr>
+      </w:pPr>
+    </w:p>
+    <w:p>
+      <w:pPr>
         <w:pStyle w:val="ListParagraph"/>
         <w:numPr>
           <w:ilvl w:val="0"/>
@@ -3189,10 +3251,1805 @@
         </w:rPr>
       </w:pPr>
     </w:p>
+    <w:p>
+      <w:pPr>
+        <w:pStyle w:val="ListParagraph"/>
+        <w:bidi w:val="0"/>
+        <w:ind w:left="1080"/>
+        <w:rPr>
+          <w:rFonts w:asciiTheme="majorBidi" w:hAnsiTheme="majorBidi" w:cstheme="majorBidi"/>
+          <w:b/>
+          <w:bCs/>
+          <w:sz w:val="32"/>
+          <w:szCs w:val="32"/>
+        </w:rPr>
+      </w:pPr>
+    </w:p>
+    <w:p>
+      <w:pPr>
+        <w:pStyle w:val="ListParagraph"/>
+        <w:bidi w:val="0"/>
+        <w:ind w:left="1080"/>
+        <w:rPr>
+          <w:rFonts w:asciiTheme="majorBidi" w:hAnsiTheme="majorBidi" w:cstheme="majorBidi"/>
+          <w:b/>
+          <w:bCs/>
+          <w:sz w:val="32"/>
+          <w:szCs w:val="32"/>
+        </w:rPr>
+      </w:pPr>
+    </w:p>
+    <w:p>
+      <w:pPr>
+        <w:pStyle w:val="ListParagraph"/>
+        <w:bidi w:val="0"/>
+        <w:ind w:left="1080"/>
+        <w:rPr>
+          <w:rFonts w:asciiTheme="majorBidi" w:hAnsiTheme="majorBidi" w:cstheme="majorBidi"/>
+          <w:b/>
+          <w:bCs/>
+          <w:sz w:val="32"/>
+          <w:szCs w:val="32"/>
+        </w:rPr>
+      </w:pPr>
+    </w:p>
+    <w:p>
+      <w:pPr>
+        <w:pStyle w:val="ListParagraph"/>
+        <w:bidi w:val="0"/>
+        <w:ind w:left="1080"/>
+        <w:rPr>
+          <w:rFonts w:asciiTheme="majorBidi" w:hAnsiTheme="majorBidi" w:cstheme="majorBidi"/>
+          <w:b/>
+          <w:bCs/>
+          <w:sz w:val="32"/>
+          <w:szCs w:val="32"/>
+        </w:rPr>
+      </w:pPr>
+    </w:p>
+    <w:p>
+      <w:pPr>
+        <w:pStyle w:val="ListParagraph"/>
+        <w:bidi w:val="0"/>
+        <w:ind w:left="1080"/>
+        <w:rPr>
+          <w:rFonts w:asciiTheme="majorBidi" w:hAnsiTheme="majorBidi" w:cstheme="majorBidi"/>
+          <w:b/>
+          <w:bCs/>
+          <w:sz w:val="32"/>
+          <w:szCs w:val="32"/>
+        </w:rPr>
+      </w:pPr>
+    </w:p>
+    <w:p>
+      <w:pPr>
+        <w:pStyle w:val="ListParagraph"/>
+        <w:bidi w:val="0"/>
+        <w:ind w:left="1080"/>
+        <w:rPr>
+          <w:rFonts w:asciiTheme="majorBidi" w:hAnsiTheme="majorBidi" w:cstheme="majorBidi"/>
+          <w:b/>
+          <w:bCs/>
+          <w:sz w:val="32"/>
+          <w:szCs w:val="32"/>
+        </w:rPr>
+      </w:pPr>
+    </w:p>
+    <w:p>
+      <w:pPr>
+        <w:pStyle w:val="ListParagraph"/>
+        <w:bidi w:val="0"/>
+        <w:ind w:left="1080"/>
+        <w:rPr>
+          <w:rFonts w:asciiTheme="majorBidi" w:hAnsiTheme="majorBidi" w:cstheme="majorBidi"/>
+          <w:b/>
+          <w:bCs/>
+          <w:sz w:val="32"/>
+          <w:szCs w:val="32"/>
+        </w:rPr>
+      </w:pPr>
+    </w:p>
+    <w:p>
+      <w:pPr>
+        <w:pStyle w:val="ListParagraph"/>
+        <w:bidi w:val="0"/>
+        <w:ind w:left="1080"/>
+        <w:rPr>
+          <w:rFonts w:asciiTheme="majorBidi" w:hAnsiTheme="majorBidi" w:cstheme="majorBidi"/>
+          <w:b/>
+          <w:bCs/>
+          <w:sz w:val="32"/>
+          <w:szCs w:val="32"/>
+        </w:rPr>
+      </w:pPr>
+    </w:p>
+    <w:p>
+      <w:pPr>
+        <w:pStyle w:val="ListParagraph"/>
+        <w:bidi w:val="0"/>
+        <w:ind w:left="1080"/>
+        <w:rPr>
+          <w:rFonts w:asciiTheme="majorBidi" w:hAnsiTheme="majorBidi" w:cstheme="majorBidi"/>
+          <w:b/>
+          <w:bCs/>
+          <w:sz w:val="32"/>
+          <w:szCs w:val="32"/>
+        </w:rPr>
+      </w:pPr>
+    </w:p>
+    <w:p>
+      <w:pPr>
+        <w:pStyle w:val="ListParagraph"/>
+        <w:bidi w:val="0"/>
+        <w:ind w:left="1080"/>
+        <w:rPr>
+          <w:rFonts w:asciiTheme="majorBidi" w:hAnsiTheme="majorBidi" w:cstheme="majorBidi"/>
+          <w:b/>
+          <w:bCs/>
+          <w:sz w:val="32"/>
+          <w:szCs w:val="32"/>
+        </w:rPr>
+      </w:pPr>
+    </w:p>
+    <w:p>
+      <w:pPr>
+        <w:pStyle w:val="ListParagraph"/>
+        <w:bidi w:val="0"/>
+        <w:ind w:left="1080"/>
+        <w:rPr>
+          <w:rFonts w:asciiTheme="majorBidi" w:hAnsiTheme="majorBidi" w:cstheme="majorBidi"/>
+          <w:b/>
+          <w:bCs/>
+          <w:sz w:val="32"/>
+          <w:szCs w:val="32"/>
+        </w:rPr>
+      </w:pPr>
+    </w:p>
+    <w:p>
+      <w:pPr>
+        <w:pStyle w:val="ListParagraph"/>
+        <w:bidi w:val="0"/>
+        <w:ind w:left="1080"/>
+        <w:rPr>
+          <w:rFonts w:asciiTheme="majorBidi" w:hAnsiTheme="majorBidi" w:cstheme="majorBidi"/>
+          <w:b/>
+          <w:bCs/>
+          <w:sz w:val="32"/>
+          <w:szCs w:val="32"/>
+        </w:rPr>
+      </w:pPr>
+    </w:p>
+    <w:p>
+      <w:pPr>
+        <w:pStyle w:val="ListParagraph"/>
+        <w:bidi w:val="0"/>
+        <w:ind w:left="1080"/>
+        <w:rPr>
+          <w:rFonts w:asciiTheme="majorBidi" w:hAnsiTheme="majorBidi" w:cstheme="majorBidi"/>
+          <w:b/>
+          <w:bCs/>
+          <w:sz w:val="32"/>
+          <w:szCs w:val="32"/>
+        </w:rPr>
+      </w:pPr>
+    </w:p>
+    <w:p>
+      <w:pPr>
+        <w:pStyle w:val="ListParagraph"/>
+        <w:bidi w:val="0"/>
+        <w:ind w:left="1080"/>
+        <w:rPr>
+          <w:rFonts w:asciiTheme="majorBidi" w:hAnsiTheme="majorBidi" w:cstheme="majorBidi"/>
+          <w:b/>
+          <w:bCs/>
+          <w:sz w:val="32"/>
+          <w:szCs w:val="32"/>
+        </w:rPr>
+      </w:pPr>
+    </w:p>
+    <w:p>
+      <w:pPr>
+        <w:pStyle w:val="ListParagraph"/>
+        <w:bidi w:val="0"/>
+        <w:ind w:left="1080"/>
+        <w:rPr>
+          <w:rFonts w:asciiTheme="majorBidi" w:hAnsiTheme="majorBidi" w:cstheme="majorBidi"/>
+          <w:b/>
+          <w:bCs/>
+          <w:sz w:val="32"/>
+          <w:szCs w:val="32"/>
+        </w:rPr>
+      </w:pPr>
+    </w:p>
+    <w:p>
+      <w:pPr>
+        <w:pStyle w:val="ListParagraph"/>
+        <w:bidi w:val="0"/>
+        <w:ind w:left="1080"/>
+        <w:rPr>
+          <w:rFonts w:asciiTheme="majorBidi" w:hAnsiTheme="majorBidi" w:cstheme="majorBidi"/>
+          <w:b/>
+          <w:bCs/>
+          <w:sz w:val="32"/>
+          <w:szCs w:val="32"/>
+        </w:rPr>
+      </w:pPr>
+    </w:p>
+    <w:p>
+      <w:pPr>
+        <w:pStyle w:val="ListParagraph"/>
+        <w:bidi w:val="0"/>
+        <w:ind w:left="1080"/>
+        <w:rPr>
+          <w:rFonts w:asciiTheme="majorBidi" w:hAnsiTheme="majorBidi" w:cstheme="majorBidi"/>
+          <w:b/>
+          <w:bCs/>
+          <w:sz w:val="32"/>
+          <w:szCs w:val="32"/>
+        </w:rPr>
+      </w:pPr>
+    </w:p>
+    <w:p>
+      <w:pPr>
+        <w:pStyle w:val="ListParagraph"/>
+        <w:bidi w:val="0"/>
+        <w:ind w:left="1080"/>
+        <w:rPr>
+          <w:rFonts w:asciiTheme="majorBidi" w:hAnsiTheme="majorBidi" w:cstheme="majorBidi"/>
+          <w:b/>
+          <w:bCs/>
+          <w:sz w:val="32"/>
+          <w:szCs w:val="32"/>
+        </w:rPr>
+      </w:pPr>
+    </w:p>
+    <w:p>
+      <w:pPr>
+        <w:pStyle w:val="ListParagraph"/>
+        <w:bidi w:val="0"/>
+        <w:ind w:left="1080"/>
+        <w:rPr>
+          <w:rFonts w:asciiTheme="majorBidi" w:hAnsiTheme="majorBidi" w:cstheme="majorBidi"/>
+          <w:b/>
+          <w:bCs/>
+          <w:sz w:val="32"/>
+          <w:szCs w:val="32"/>
+        </w:rPr>
+      </w:pPr>
+    </w:p>
+    <w:p>
+      <w:pPr>
+        <w:pStyle w:val="ListParagraph"/>
+        <w:bidi w:val="0"/>
+        <w:ind w:left="1080"/>
+        <w:rPr>
+          <w:rFonts w:asciiTheme="majorBidi" w:hAnsiTheme="majorBidi" w:cstheme="majorBidi"/>
+          <w:b/>
+          <w:bCs/>
+          <w:sz w:val="32"/>
+          <w:szCs w:val="32"/>
+        </w:rPr>
+      </w:pPr>
+    </w:p>
+    <w:p>
+      <w:pPr>
+        <w:pStyle w:val="ListParagraph"/>
+        <w:bidi w:val="0"/>
+        <w:ind w:left="1080"/>
+        <w:rPr>
+          <w:rFonts w:asciiTheme="majorBidi" w:hAnsiTheme="majorBidi" w:cstheme="majorBidi"/>
+          <w:b/>
+          <w:bCs/>
+          <w:sz w:val="32"/>
+          <w:szCs w:val="32"/>
+        </w:rPr>
+      </w:pPr>
+    </w:p>
+    <w:p>
+      <w:pPr>
+        <w:pStyle w:val="ListParagraph"/>
+        <w:bidi w:val="0"/>
+        <w:ind w:left="1080"/>
+        <w:rPr>
+          <w:rFonts w:asciiTheme="majorBidi" w:hAnsiTheme="majorBidi" w:cstheme="majorBidi"/>
+          <w:b/>
+          <w:bCs/>
+          <w:sz w:val="32"/>
+          <w:szCs w:val="32"/>
+        </w:rPr>
+      </w:pPr>
+    </w:p>
+    <w:p>
+      <w:pPr>
+        <w:pStyle w:val="ListParagraph"/>
+        <w:bidi w:val="0"/>
+        <w:ind w:left="1080"/>
+        <w:rPr>
+          <w:rFonts w:asciiTheme="majorBidi" w:hAnsiTheme="majorBidi" w:cstheme="majorBidi"/>
+          <w:b/>
+          <w:bCs/>
+          <w:sz w:val="32"/>
+          <w:szCs w:val="32"/>
+        </w:rPr>
+      </w:pPr>
+    </w:p>
+    <w:p>
+      <w:pPr>
+        <w:pStyle w:val="ListParagraph"/>
+        <w:bidi w:val="0"/>
+        <w:ind w:left="1080"/>
+        <w:rPr>
+          <w:rFonts w:asciiTheme="majorBidi" w:hAnsiTheme="majorBidi" w:cstheme="majorBidi"/>
+          <w:b/>
+          <w:bCs/>
+          <w:sz w:val="32"/>
+          <w:szCs w:val="32"/>
+        </w:rPr>
+      </w:pPr>
+    </w:p>
+    <w:p>
+      <w:pPr>
+        <w:pStyle w:val="ListParagraph"/>
+        <w:bidi w:val="0"/>
+        <w:ind w:left="1080"/>
+        <w:rPr>
+          <w:rFonts w:asciiTheme="majorBidi" w:hAnsiTheme="majorBidi" w:cstheme="majorBidi"/>
+          <w:b/>
+          <w:bCs/>
+          <w:sz w:val="32"/>
+          <w:szCs w:val="32"/>
+        </w:rPr>
+      </w:pPr>
+    </w:p>
+    <w:p>
+      <w:pPr>
+        <w:pStyle w:val="ListParagraph"/>
+        <w:bidi w:val="0"/>
+        <w:ind w:left="1080"/>
+        <w:rPr>
+          <w:rFonts w:asciiTheme="majorBidi" w:hAnsiTheme="majorBidi" w:cstheme="majorBidi"/>
+          <w:b/>
+          <w:bCs/>
+          <w:sz w:val="32"/>
+          <w:szCs w:val="32"/>
+        </w:rPr>
+      </w:pPr>
+    </w:p>
+    <w:p>
+      <w:pPr>
+        <w:pStyle w:val="ListParagraph"/>
+        <w:bidi w:val="0"/>
+        <w:ind w:left="1080"/>
+        <w:rPr>
+          <w:rFonts w:asciiTheme="majorBidi" w:hAnsiTheme="majorBidi" w:cstheme="majorBidi"/>
+          <w:b/>
+          <w:bCs/>
+          <w:sz w:val="32"/>
+          <w:szCs w:val="32"/>
+        </w:rPr>
+      </w:pPr>
+    </w:p>
+    <w:p>
+      <w:pPr>
+        <w:pStyle w:val="ListParagraph"/>
+        <w:bidi w:val="0"/>
+        <w:ind w:left="1080"/>
+        <w:rPr>
+          <w:rFonts w:asciiTheme="majorBidi" w:hAnsiTheme="majorBidi" w:cstheme="majorBidi"/>
+          <w:b/>
+          <w:bCs/>
+          <w:sz w:val="32"/>
+          <w:szCs w:val="32"/>
+        </w:rPr>
+      </w:pPr>
+    </w:p>
+    <w:p>
+      <w:pPr>
+        <w:pStyle w:val="ListParagraph"/>
+        <w:bidi w:val="0"/>
+        <w:ind w:left="1080"/>
+        <w:rPr>
+          <w:rFonts w:asciiTheme="majorBidi" w:hAnsiTheme="majorBidi" w:cstheme="majorBidi"/>
+          <w:b/>
+          <w:bCs/>
+          <w:sz w:val="32"/>
+          <w:szCs w:val="32"/>
+        </w:rPr>
+      </w:pPr>
+    </w:p>
+    <w:p>
+      <w:pPr>
+        <w:pStyle w:val="ListParagraph"/>
+        <w:bidi w:val="0"/>
+        <w:ind w:left="1080"/>
+        <w:rPr>
+          <w:rFonts w:asciiTheme="majorBidi" w:hAnsiTheme="majorBidi" w:cstheme="majorBidi"/>
+          <w:b/>
+          <w:bCs/>
+          <w:sz w:val="32"/>
+          <w:szCs w:val="32"/>
+        </w:rPr>
+      </w:pPr>
+    </w:p>
+    <w:p>
+      <w:pPr>
+        <w:pStyle w:val="ListParagraph"/>
+        <w:bidi w:val="0"/>
+        <w:ind w:left="1080"/>
+        <w:rPr>
+          <w:rFonts w:asciiTheme="majorBidi" w:hAnsiTheme="majorBidi" w:cstheme="majorBidi"/>
+          <w:b/>
+          <w:bCs/>
+          <w:sz w:val="32"/>
+          <w:szCs w:val="32"/>
+        </w:rPr>
+      </w:pPr>
+    </w:p>
+    <w:p>
+      <w:pPr>
+        <w:pStyle w:val="ListParagraph"/>
+        <w:bidi w:val="0"/>
+        <w:ind w:left="1080"/>
+        <w:rPr>
+          <w:rFonts w:asciiTheme="majorBidi" w:hAnsiTheme="majorBidi" w:cstheme="majorBidi"/>
+          <w:b/>
+          <w:bCs/>
+          <w:sz w:val="32"/>
+          <w:szCs w:val="32"/>
+        </w:rPr>
+      </w:pPr>
+    </w:p>
+    <w:p>
+      <w:pPr>
+        <w:rPr>
+          <w:rFonts w:asciiTheme="majorBidi" w:hAnsiTheme="majorBidi" w:cstheme="majorBidi"/>
+          <w:b/>
+          <w:bCs/>
+          <w:sz w:val="32"/>
+          <w:szCs w:val="32"/>
+        </w:rPr>
+      </w:pPr>
+    </w:p>
+    <w:p>
+      <w:pPr>
+        <w:pStyle w:val="ListParagraph"/>
+        <w:numPr>
+          <w:ilvl w:val="0"/>
+          <w:numId w:val="4"/>
+        </w:numPr>
+        <w:bidi w:val="0"/>
+        <w:rPr>
+          <w:rFonts w:asciiTheme="majorBidi" w:hAnsiTheme="majorBidi" w:cstheme="majorBidi"/>
+          <w:b/>
+          <w:bCs/>
+          <w:sz w:val="32"/>
+          <w:szCs w:val="32"/>
+        </w:rPr>
+      </w:pPr>
+      <w:r>
+        <w:rPr>
+          <w:rFonts w:asciiTheme="majorBidi" w:hAnsiTheme="majorBidi" w:cstheme="majorBidi"/>
+          <w:b/>
+          <w:bCs/>
+          <w:sz w:val="32"/>
+          <w:szCs w:val="32"/>
+        </w:rPr>
+        <w:lastRenderedPageBreak/>
+        <w:t>List of Abbreviations</w:t>
+      </w:r>
+    </w:p>
+    <w:p>
+      <w:pPr>
+        <w:rPr>
+          <w:rFonts w:asciiTheme="majorBidi" w:hAnsiTheme="majorBidi" w:cstheme="majorBidi"/>
+          <w:b/>
+          <w:bCs/>
+          <w:sz w:val="32"/>
+          <w:szCs w:val="32"/>
+        </w:rPr>
+      </w:pPr>
+      <w:r>
+        <w:rPr>
+          <w:rFonts w:asciiTheme="minorHAnsi" w:hAnsiTheme="minorHAnsi" w:cstheme="minorHAnsi"/>
+          <w:b/>
+          <w:bCs/>
+          <w:sz w:val="32"/>
+          <w:szCs w:val="32"/>
+        </w:rPr>
+        <w:t>ArSL:</w:t>
+      </w:r>
+      <w:r>
+        <w:rPr>
+          <w:rFonts w:asciiTheme="majorBidi" w:hAnsiTheme="majorBidi" w:cstheme="majorBidi"/>
+          <w:b/>
+          <w:bCs/>
+          <w:sz w:val="32"/>
+          <w:szCs w:val="32"/>
+        </w:rPr>
+        <w:t xml:space="preserve"> </w:t>
+      </w:r>
+      <w:r>
+        <w:rPr>
+          <w:rFonts w:asciiTheme="minorHAnsi" w:hAnsiTheme="minorHAnsi" w:cstheme="minorHAnsi"/>
+          <w:sz w:val="32"/>
+          <w:szCs w:val="32"/>
+        </w:rPr>
+        <w:t>Arabic Sign Language.</w:t>
+      </w:r>
+    </w:p>
+    <w:p>
+      <w:pPr>
+        <w:rPr>
+          <w:rFonts w:asciiTheme="majorBidi" w:hAnsiTheme="majorBidi" w:cstheme="majorBidi"/>
+          <w:b/>
+          <w:bCs/>
+          <w:sz w:val="32"/>
+          <w:szCs w:val="32"/>
+        </w:rPr>
+      </w:pPr>
+    </w:p>
+    <w:p>
+      <w:pPr>
+        <w:rPr>
+          <w:rFonts w:asciiTheme="majorBidi" w:hAnsiTheme="majorBidi" w:cstheme="majorBidi"/>
+          <w:b/>
+          <w:bCs/>
+          <w:sz w:val="32"/>
+          <w:szCs w:val="32"/>
+        </w:rPr>
+      </w:pPr>
+    </w:p>
+    <w:p>
+      <w:pPr>
+        <w:rPr>
+          <w:rFonts w:asciiTheme="majorBidi" w:hAnsiTheme="majorBidi" w:cstheme="majorBidi"/>
+          <w:b/>
+          <w:bCs/>
+          <w:sz w:val="32"/>
+          <w:szCs w:val="32"/>
+        </w:rPr>
+      </w:pPr>
+    </w:p>
+    <w:p>
+      <w:pPr>
+        <w:rPr>
+          <w:rFonts w:asciiTheme="majorBidi" w:hAnsiTheme="majorBidi" w:cstheme="majorBidi"/>
+          <w:b/>
+          <w:bCs/>
+          <w:sz w:val="32"/>
+          <w:szCs w:val="32"/>
+        </w:rPr>
+      </w:pPr>
+    </w:p>
+    <w:p>
+      <w:pPr>
+        <w:rPr>
+          <w:rFonts w:asciiTheme="majorBidi" w:hAnsiTheme="majorBidi" w:cstheme="majorBidi"/>
+          <w:b/>
+          <w:bCs/>
+          <w:sz w:val="32"/>
+          <w:szCs w:val="32"/>
+        </w:rPr>
+      </w:pPr>
+    </w:p>
+    <w:p>
+      <w:pPr>
+        <w:rPr>
+          <w:rFonts w:asciiTheme="majorBidi" w:hAnsiTheme="majorBidi" w:cstheme="majorBidi"/>
+          <w:b/>
+          <w:bCs/>
+          <w:sz w:val="32"/>
+          <w:szCs w:val="32"/>
+        </w:rPr>
+      </w:pPr>
+    </w:p>
+    <w:p>
+      <w:pPr>
+        <w:rPr>
+          <w:rFonts w:asciiTheme="majorBidi" w:hAnsiTheme="majorBidi" w:cstheme="majorBidi"/>
+          <w:b/>
+          <w:bCs/>
+          <w:sz w:val="32"/>
+          <w:szCs w:val="32"/>
+        </w:rPr>
+      </w:pPr>
+    </w:p>
+    <w:p>
+      <w:pPr>
+        <w:rPr>
+          <w:rFonts w:asciiTheme="majorBidi" w:hAnsiTheme="majorBidi" w:cstheme="majorBidi"/>
+          <w:b/>
+          <w:bCs/>
+          <w:sz w:val="32"/>
+          <w:szCs w:val="32"/>
+        </w:rPr>
+      </w:pPr>
+    </w:p>
+    <w:p>
+      <w:pPr>
+        <w:rPr>
+          <w:rFonts w:asciiTheme="majorBidi" w:hAnsiTheme="majorBidi" w:cstheme="majorBidi"/>
+          <w:b/>
+          <w:bCs/>
+          <w:sz w:val="32"/>
+          <w:szCs w:val="32"/>
+        </w:rPr>
+      </w:pPr>
+    </w:p>
+    <w:p>
+      <w:pPr>
+        <w:rPr>
+          <w:rFonts w:asciiTheme="majorBidi" w:hAnsiTheme="majorBidi" w:cstheme="majorBidi"/>
+          <w:b/>
+          <w:bCs/>
+          <w:sz w:val="32"/>
+          <w:szCs w:val="32"/>
+        </w:rPr>
+      </w:pPr>
+    </w:p>
+    <w:p>
+      <w:pPr>
+        <w:rPr>
+          <w:rFonts w:asciiTheme="majorBidi" w:hAnsiTheme="majorBidi" w:cstheme="majorBidi"/>
+          <w:b/>
+          <w:bCs/>
+          <w:sz w:val="32"/>
+          <w:szCs w:val="32"/>
+        </w:rPr>
+      </w:pPr>
+    </w:p>
+    <w:p>
+      <w:pPr>
+        <w:rPr>
+          <w:rFonts w:asciiTheme="majorBidi" w:hAnsiTheme="majorBidi" w:cstheme="majorBidi"/>
+          <w:b/>
+          <w:bCs/>
+          <w:sz w:val="32"/>
+          <w:szCs w:val="32"/>
+        </w:rPr>
+      </w:pPr>
+    </w:p>
+    <w:p>
+      <w:pPr>
+        <w:rPr>
+          <w:rFonts w:asciiTheme="majorBidi" w:hAnsiTheme="majorBidi" w:cstheme="majorBidi"/>
+          <w:b/>
+          <w:bCs/>
+          <w:sz w:val="32"/>
+          <w:szCs w:val="32"/>
+        </w:rPr>
+      </w:pPr>
+    </w:p>
+    <w:p>
+      <w:pPr>
+        <w:rPr>
+          <w:rFonts w:asciiTheme="majorBidi" w:hAnsiTheme="majorBidi" w:cstheme="majorBidi"/>
+          <w:b/>
+          <w:bCs/>
+          <w:sz w:val="32"/>
+          <w:szCs w:val="32"/>
+        </w:rPr>
+      </w:pPr>
+    </w:p>
+    <w:p>
+      <w:pPr>
+        <w:rPr>
+          <w:rFonts w:asciiTheme="majorBidi" w:hAnsiTheme="majorBidi" w:cstheme="majorBidi"/>
+          <w:b/>
+          <w:bCs/>
+          <w:sz w:val="32"/>
+          <w:szCs w:val="32"/>
+        </w:rPr>
+      </w:pPr>
+    </w:p>
+    <w:p>
+      <w:pPr>
+        <w:rPr>
+          <w:rFonts w:asciiTheme="majorBidi" w:hAnsiTheme="majorBidi" w:cstheme="majorBidi"/>
+          <w:b/>
+          <w:bCs/>
+          <w:sz w:val="32"/>
+          <w:szCs w:val="32"/>
+        </w:rPr>
+      </w:pPr>
+    </w:p>
+    <w:p>
+      <w:pPr>
+        <w:rPr>
+          <w:rFonts w:asciiTheme="majorBidi" w:hAnsiTheme="majorBidi" w:cstheme="majorBidi"/>
+          <w:b/>
+          <w:bCs/>
+          <w:sz w:val="32"/>
+          <w:szCs w:val="32"/>
+        </w:rPr>
+      </w:pPr>
+    </w:p>
+    <w:p>
+      <w:pPr>
+        <w:rPr>
+          <w:rFonts w:asciiTheme="majorBidi" w:hAnsiTheme="majorBidi" w:cstheme="majorBidi"/>
+          <w:b/>
+          <w:bCs/>
+          <w:sz w:val="32"/>
+          <w:szCs w:val="32"/>
+        </w:rPr>
+      </w:pPr>
+    </w:p>
+    <w:p>
+      <w:pPr>
+        <w:rPr>
+          <w:rFonts w:asciiTheme="majorBidi" w:hAnsiTheme="majorBidi" w:cstheme="majorBidi"/>
+          <w:b/>
+          <w:bCs/>
+          <w:sz w:val="32"/>
+          <w:szCs w:val="32"/>
+        </w:rPr>
+      </w:pPr>
+    </w:p>
+    <w:p>
+      <w:pPr>
+        <w:rPr>
+          <w:rFonts w:asciiTheme="majorBidi" w:hAnsiTheme="majorBidi" w:cstheme="majorBidi"/>
+          <w:b/>
+          <w:bCs/>
+          <w:sz w:val="32"/>
+          <w:szCs w:val="32"/>
+        </w:rPr>
+      </w:pPr>
+    </w:p>
+    <w:p>
+      <w:pPr>
+        <w:rPr>
+          <w:rFonts w:asciiTheme="majorBidi" w:hAnsiTheme="majorBidi" w:cstheme="majorBidi"/>
+          <w:b/>
+          <w:bCs/>
+          <w:sz w:val="32"/>
+          <w:szCs w:val="32"/>
+        </w:rPr>
+      </w:pPr>
+    </w:p>
+    <w:p>
+      <w:pPr>
+        <w:rPr>
+          <w:rFonts w:asciiTheme="majorBidi" w:hAnsiTheme="majorBidi" w:cstheme="majorBidi"/>
+          <w:b/>
+          <w:bCs/>
+          <w:sz w:val="32"/>
+          <w:szCs w:val="32"/>
+        </w:rPr>
+      </w:pPr>
+    </w:p>
+    <w:p>
+      <w:pPr>
+        <w:rPr>
+          <w:rFonts w:asciiTheme="majorBidi" w:hAnsiTheme="majorBidi" w:cstheme="majorBidi"/>
+          <w:b/>
+          <w:bCs/>
+          <w:sz w:val="32"/>
+          <w:szCs w:val="32"/>
+        </w:rPr>
+      </w:pPr>
+    </w:p>
+    <w:p>
+      <w:pPr>
+        <w:rPr>
+          <w:rFonts w:asciiTheme="majorBidi" w:hAnsiTheme="majorBidi" w:cstheme="majorBidi"/>
+          <w:b/>
+          <w:bCs/>
+          <w:sz w:val="32"/>
+          <w:szCs w:val="32"/>
+        </w:rPr>
+      </w:pPr>
+    </w:p>
+    <w:p>
+      <w:pPr>
+        <w:rPr>
+          <w:rFonts w:asciiTheme="majorBidi" w:hAnsiTheme="majorBidi" w:cstheme="majorBidi"/>
+          <w:b/>
+          <w:bCs/>
+          <w:sz w:val="32"/>
+          <w:szCs w:val="32"/>
+        </w:rPr>
+      </w:pPr>
+    </w:p>
+    <w:p>
+      <w:pPr>
+        <w:rPr>
+          <w:rFonts w:asciiTheme="majorBidi" w:hAnsiTheme="majorBidi" w:cstheme="majorBidi"/>
+          <w:b/>
+          <w:bCs/>
+          <w:sz w:val="32"/>
+          <w:szCs w:val="32"/>
+        </w:rPr>
+      </w:pPr>
+    </w:p>
+    <w:p>
+      <w:pPr>
+        <w:rPr>
+          <w:rFonts w:asciiTheme="majorBidi" w:hAnsiTheme="majorBidi" w:cstheme="majorBidi"/>
+          <w:b/>
+          <w:bCs/>
+          <w:sz w:val="32"/>
+          <w:szCs w:val="32"/>
+        </w:rPr>
+      </w:pPr>
+    </w:p>
+    <w:p>
+      <w:pPr>
+        <w:rPr>
+          <w:rFonts w:asciiTheme="majorBidi" w:hAnsiTheme="majorBidi" w:cstheme="majorBidi"/>
+          <w:b/>
+          <w:bCs/>
+          <w:sz w:val="32"/>
+          <w:szCs w:val="32"/>
+        </w:rPr>
+      </w:pPr>
+    </w:p>
+    <w:p>
+      <w:pPr>
+        <w:rPr>
+          <w:rFonts w:asciiTheme="majorBidi" w:hAnsiTheme="majorBidi" w:cstheme="majorBidi"/>
+          <w:b/>
+          <w:bCs/>
+          <w:sz w:val="32"/>
+          <w:szCs w:val="32"/>
+        </w:rPr>
+      </w:pPr>
+    </w:p>
+    <w:p>
+      <w:pPr>
+        <w:rPr>
+          <w:rFonts w:asciiTheme="majorBidi" w:hAnsiTheme="majorBidi" w:cstheme="majorBidi"/>
+          <w:b/>
+          <w:bCs/>
+          <w:sz w:val="32"/>
+          <w:szCs w:val="32"/>
+        </w:rPr>
+      </w:pPr>
+    </w:p>
+    <w:p>
+      <w:pPr>
+        <w:rPr>
+          <w:rFonts w:asciiTheme="majorBidi" w:hAnsiTheme="majorBidi" w:cstheme="majorBidi"/>
+          <w:b/>
+          <w:bCs/>
+          <w:sz w:val="32"/>
+          <w:szCs w:val="32"/>
+        </w:rPr>
+      </w:pPr>
+    </w:p>
+    <w:p>
+      <w:pPr>
+        <w:rPr>
+          <w:rFonts w:asciiTheme="majorBidi" w:hAnsiTheme="majorBidi" w:cstheme="majorBidi"/>
+          <w:b/>
+          <w:bCs/>
+          <w:sz w:val="32"/>
+          <w:szCs w:val="32"/>
+        </w:rPr>
+      </w:pPr>
+    </w:p>
+    <w:p>
+      <w:pPr>
+        <w:rPr>
+          <w:rFonts w:asciiTheme="majorBidi" w:hAnsiTheme="majorBidi" w:cstheme="majorBidi"/>
+          <w:b/>
+          <w:bCs/>
+          <w:sz w:val="32"/>
+          <w:szCs w:val="32"/>
+        </w:rPr>
+      </w:pPr>
+    </w:p>
+    <w:p>
+      <w:pPr>
+        <w:rPr>
+          <w:rFonts w:asciiTheme="majorBidi" w:hAnsiTheme="majorBidi" w:cstheme="majorBidi"/>
+          <w:b/>
+          <w:bCs/>
+          <w:sz w:val="32"/>
+          <w:szCs w:val="32"/>
+        </w:rPr>
+      </w:pPr>
+    </w:p>
+    <w:p>
+      <w:pPr>
+        <w:rPr>
+          <w:rFonts w:asciiTheme="majorBidi" w:hAnsiTheme="majorBidi" w:cstheme="majorBidi"/>
+          <w:b/>
+          <w:bCs/>
+          <w:sz w:val="32"/>
+          <w:szCs w:val="32"/>
+        </w:rPr>
+      </w:pPr>
+    </w:p>
+    <w:p>
+      <w:pPr>
+        <w:jc w:val="center"/>
+        <w:rPr>
+          <w:rFonts w:ascii="Arial Black" w:hAnsi="Arial Black" w:cstheme="majorBidi"/>
+          <w:b/>
+          <w:bCs/>
+          <w:sz w:val="48"/>
+          <w:szCs w:val="48"/>
+        </w:rPr>
+      </w:pPr>
+    </w:p>
+    <w:p>
+      <w:pPr>
+        <w:jc w:val="center"/>
+        <w:rPr>
+          <w:rFonts w:ascii="Arial Black" w:hAnsi="Arial Black" w:cstheme="majorBidi"/>
+          <w:b/>
+          <w:bCs/>
+          <w:sz w:val="48"/>
+          <w:szCs w:val="48"/>
+        </w:rPr>
+      </w:pPr>
+    </w:p>
+    <w:p>
+      <w:pPr>
+        <w:jc w:val="center"/>
+        <w:rPr>
+          <w:rFonts w:ascii="Arial Black" w:hAnsi="Arial Black" w:cstheme="majorBidi"/>
+          <w:b/>
+          <w:bCs/>
+          <w:sz w:val="48"/>
+          <w:szCs w:val="48"/>
+        </w:rPr>
+      </w:pPr>
+    </w:p>
+    <w:p>
+      <w:pPr>
+        <w:jc w:val="center"/>
+        <w:rPr>
+          <w:rFonts w:ascii="Arial Black" w:hAnsi="Arial Black" w:cstheme="majorBidi"/>
+          <w:b/>
+          <w:bCs/>
+          <w:sz w:val="48"/>
+          <w:szCs w:val="48"/>
+        </w:rPr>
+      </w:pPr>
+    </w:p>
+    <w:p>
+      <w:pPr>
+        <w:jc w:val="center"/>
+        <w:rPr>
+          <w:rFonts w:ascii="Arial Black" w:hAnsi="Arial Black" w:cstheme="majorBidi"/>
+          <w:b/>
+          <w:bCs/>
+          <w:sz w:val="48"/>
+          <w:szCs w:val="48"/>
+        </w:rPr>
+      </w:pPr>
+    </w:p>
+    <w:p>
+      <w:pPr>
+        <w:jc w:val="center"/>
+        <w:rPr>
+          <w:rFonts w:ascii="Arial Black" w:hAnsi="Arial Black" w:cstheme="majorBidi"/>
+          <w:b/>
+          <w:bCs/>
+          <w:sz w:val="48"/>
+          <w:szCs w:val="48"/>
+        </w:rPr>
+      </w:pPr>
+    </w:p>
+    <w:p>
+      <w:pPr>
+        <w:jc w:val="center"/>
+        <w:rPr>
+          <w:rFonts w:ascii="Arial Black" w:hAnsi="Arial Black" w:cstheme="majorBidi"/>
+          <w:b/>
+          <w:bCs/>
+          <w:sz w:val="48"/>
+          <w:szCs w:val="48"/>
+        </w:rPr>
+      </w:pPr>
+    </w:p>
+    <w:p>
+      <w:pPr>
+        <w:jc w:val="center"/>
+        <w:rPr>
+          <w:rFonts w:ascii="Arial Black" w:hAnsi="Arial Black" w:cstheme="majorBidi"/>
+          <w:b/>
+          <w:bCs/>
+          <w:sz w:val="48"/>
+          <w:szCs w:val="48"/>
+        </w:rPr>
+      </w:pPr>
+    </w:p>
+    <w:p>
+      <w:pPr>
+        <w:jc w:val="center"/>
+        <w:rPr>
+          <w:rFonts w:ascii="Arial Black" w:hAnsi="Arial Black" w:cstheme="majorBidi"/>
+          <w:b/>
+          <w:bCs/>
+          <w:sz w:val="96"/>
+          <w:szCs w:val="96"/>
+        </w:rPr>
+      </w:pPr>
+      <w:r>
+        <w:rPr>
+          <w:rFonts w:ascii="Arial Black" w:hAnsi="Arial Black" w:cstheme="majorBidi"/>
+          <w:b/>
+          <w:bCs/>
+          <w:sz w:val="96"/>
+          <w:szCs w:val="96"/>
+        </w:rPr>
+        <w:t>Introduction</w:t>
+      </w:r>
+    </w:p>
+    <w:p>
+      <w:pPr>
+        <w:jc w:val="center"/>
+        <w:rPr>
+          <w:rFonts w:ascii="Arial Black" w:hAnsi="Arial Black" w:cstheme="majorBidi"/>
+          <w:b/>
+          <w:bCs/>
+          <w:sz w:val="96"/>
+          <w:szCs w:val="96"/>
+        </w:rPr>
+      </w:pPr>
+    </w:p>
+    <w:p>
+      <w:pPr>
+        <w:jc w:val="center"/>
+        <w:rPr>
+          <w:rFonts w:ascii="Arial Black" w:hAnsi="Arial Black" w:cstheme="majorBidi"/>
+          <w:b/>
+          <w:bCs/>
+          <w:sz w:val="96"/>
+          <w:szCs w:val="96"/>
+        </w:rPr>
+      </w:pPr>
+    </w:p>
+    <w:p>
+      <w:pPr>
+        <w:jc w:val="center"/>
+        <w:rPr>
+          <w:rFonts w:ascii="Arial Black" w:hAnsi="Arial Black" w:cstheme="majorBidi"/>
+          <w:b/>
+          <w:bCs/>
+          <w:sz w:val="96"/>
+          <w:szCs w:val="96"/>
+        </w:rPr>
+      </w:pPr>
+    </w:p>
+    <w:p>
+      <w:pPr>
+        <w:jc w:val="center"/>
+        <w:rPr>
+          <w:rFonts w:ascii="Arial Black" w:hAnsi="Arial Black" w:cstheme="majorBidi"/>
+          <w:b/>
+          <w:bCs/>
+          <w:sz w:val="96"/>
+          <w:szCs w:val="96"/>
+        </w:rPr>
+      </w:pPr>
+    </w:p>
+    <w:p>
+      <w:pPr>
+        <w:jc w:val="center"/>
+        <w:rPr>
+          <w:rFonts w:ascii="Arial Black" w:hAnsi="Arial Black" w:cstheme="majorBidi"/>
+          <w:b/>
+          <w:bCs/>
+          <w:sz w:val="96"/>
+          <w:szCs w:val="96"/>
+        </w:rPr>
+      </w:pPr>
+    </w:p>
+    <w:p>
+      <w:pPr>
+        <w:rPr>
+          <w:rFonts w:ascii="Arial Black" w:hAnsi="Arial Black" w:cstheme="majorBidi"/>
+          <w:b/>
+          <w:bCs/>
+          <w:sz w:val="32"/>
+          <w:szCs w:val="32"/>
+        </w:rPr>
+      </w:pPr>
+    </w:p>
+    <w:p>
+      <w:pPr>
+        <w:spacing w:line="276" w:lineRule="auto"/>
+        <w:rPr>
+          <w:rFonts w:asciiTheme="minorHAnsi" w:hAnsiTheme="minorHAnsi" w:cstheme="minorHAnsi"/>
+          <w:sz w:val="32"/>
+          <w:szCs w:val="32"/>
+        </w:rPr>
+      </w:pPr>
+      <w:r>
+        <w:rPr>
+          <w:rFonts w:asciiTheme="minorHAnsi" w:hAnsiTheme="minorHAnsi" w:cstheme="minorHAnsi"/>
+          <w:sz w:val="32"/>
+          <w:szCs w:val="32"/>
+        </w:rPr>
+        <w:lastRenderedPageBreak/>
+        <w:t>Individuals with special needs often face discrimination and obstacles that restrict their participation in various societal activities. The lack of effective communication can result in the denial of their rights to live independently, pursue employment opportunities, or even move freely within their communities.</w:t>
+      </w:r>
+    </w:p>
+    <w:p>
+      <w:pPr>
+        <w:spacing w:line="276" w:lineRule="auto"/>
+        <w:rPr>
+          <w:rFonts w:asciiTheme="minorHAnsi" w:hAnsiTheme="minorHAnsi" w:cstheme="minorHAnsi"/>
+          <w:sz w:val="32"/>
+          <w:szCs w:val="32"/>
+        </w:rPr>
+      </w:pPr>
+    </w:p>
+    <w:p>
+      <w:pPr>
+        <w:spacing w:line="276" w:lineRule="auto"/>
+        <w:rPr>
+          <w:rFonts w:asciiTheme="minorHAnsi" w:hAnsiTheme="minorHAnsi" w:cstheme="minorHAnsi"/>
+          <w:sz w:val="32"/>
+          <w:szCs w:val="32"/>
+        </w:rPr>
+      </w:pPr>
+      <w:r>
+        <w:rPr>
+          <w:rFonts w:asciiTheme="minorHAnsi" w:hAnsiTheme="minorHAnsi" w:cstheme="minorHAnsi"/>
+          <w:sz w:val="32"/>
+          <w:szCs w:val="32"/>
+        </w:rPr>
+        <w:t>According to UNICEF t</w:t>
+      </w:r>
+      <w:r>
+        <w:rPr>
+          <w:rFonts w:asciiTheme="minorHAnsi" w:hAnsiTheme="minorHAnsi" w:cstheme="minorHAnsi"/>
+          <w:sz w:val="32"/>
+          <w:szCs w:val="32"/>
+        </w:rPr>
+        <w:t xml:space="preserve">here are 72 million deaf </w:t>
+      </w:r>
+      <w:r>
+        <w:rPr>
+          <w:rFonts w:asciiTheme="minorHAnsi" w:hAnsiTheme="minorHAnsi" w:cstheme="minorHAnsi"/>
+          <w:sz w:val="32"/>
+          <w:szCs w:val="32"/>
+        </w:rPr>
+        <w:t>people</w:t>
+      </w:r>
+      <w:r>
+        <w:rPr>
+          <w:rFonts w:asciiTheme="minorHAnsi" w:hAnsiTheme="minorHAnsi" w:cstheme="minorHAnsi"/>
+          <w:sz w:val="32"/>
+          <w:szCs w:val="32"/>
+        </w:rPr>
+        <w:t xml:space="preserve"> worldwide, according to statistics from the World Federation of the Deaf. 80% of these people live in developing countries and use more than 300 sign languages.  In Egypt, there are many challenges facing the deaf, mute and hearing-impaired. </w:t>
+      </w:r>
+    </w:p>
+    <w:p>
+      <w:pPr>
+        <w:spacing w:line="276" w:lineRule="auto"/>
+        <w:rPr>
+          <w:rFonts w:asciiTheme="minorHAnsi" w:hAnsiTheme="minorHAnsi" w:cstheme="minorHAnsi"/>
+          <w:sz w:val="32"/>
+          <w:szCs w:val="32"/>
+        </w:rPr>
+      </w:pPr>
+    </w:p>
+    <w:p>
+      <w:pPr>
+        <w:spacing w:line="276" w:lineRule="auto"/>
+        <w:rPr>
+          <w:rFonts w:asciiTheme="minorHAnsi" w:hAnsiTheme="minorHAnsi" w:cstheme="minorHAnsi"/>
+          <w:sz w:val="32"/>
+          <w:szCs w:val="32"/>
+        </w:rPr>
+      </w:pPr>
+      <w:r>
+        <w:rPr>
+          <w:rFonts w:asciiTheme="minorHAnsi" w:hAnsiTheme="minorHAnsi" w:cstheme="minorHAnsi"/>
+          <w:sz w:val="32"/>
+          <w:szCs w:val="32"/>
+        </w:rPr>
+        <w:t>In today's world, communication technologies and tools such as Imo and WhatsApp have become integral to our daily lives. These platforms can significantly facilitate communication between the deaf community and the hearing majority. While deaf individuals can effectively communicate with each other using these technologies, they often face challenges when interacting with those who do not know sign language. Therefore, the development of automatic sign language translation systems is essential to provide equal communication opportunities and enhance public welfare.</w:t>
+      </w:r>
+    </w:p>
+    <w:p>
+      <w:pPr>
+        <w:spacing w:line="276" w:lineRule="auto"/>
+        <w:rPr>
+          <w:rFonts w:asciiTheme="minorHAnsi" w:hAnsiTheme="minorHAnsi" w:cstheme="minorHAnsi"/>
+          <w:sz w:val="32"/>
+          <w:szCs w:val="32"/>
+        </w:rPr>
+      </w:pPr>
+    </w:p>
+    <w:p>
+      <w:pPr>
+        <w:spacing w:line="276" w:lineRule="auto"/>
+        <w:rPr>
+          <w:rFonts w:asciiTheme="minorHAnsi" w:hAnsiTheme="minorHAnsi" w:cstheme="minorHAnsi"/>
+          <w:sz w:val="32"/>
+          <w:szCs w:val="32"/>
+        </w:rPr>
+      </w:pPr>
+      <w:r>
+        <w:rPr>
+          <w:rFonts w:asciiTheme="minorHAnsi" w:hAnsiTheme="minorHAnsi" w:cstheme="minorHAnsi"/>
+          <w:sz w:val="32"/>
+          <w:szCs w:val="32"/>
+        </w:rPr>
+        <w:t>In recent years, there has been a transformative shift worldwide aimed at bridging the gap and ensuring that individuals with disabilities enjoy the same standards of equality and rights as everyone else. Information technology has played a pivotal role in this new approach, with various assistive systems being developed to support deaf communities globally.</w:t>
+      </w:r>
+    </w:p>
+    <w:p>
+      <w:pPr>
+        <w:spacing w:line="276" w:lineRule="auto"/>
+        <w:rPr>
+          <w:rFonts w:asciiTheme="minorHAnsi" w:hAnsiTheme="minorHAnsi" w:cstheme="minorHAnsi"/>
+          <w:sz w:val="32"/>
+          <w:szCs w:val="32"/>
+        </w:rPr>
+      </w:pPr>
+    </w:p>
+    <w:p>
+      <w:pPr>
+        <w:spacing w:line="276" w:lineRule="auto"/>
+        <w:rPr>
+          <w:rFonts w:asciiTheme="minorHAnsi" w:hAnsiTheme="minorHAnsi" w:cstheme="minorHAnsi"/>
+          <w:sz w:val="32"/>
+          <w:szCs w:val="32"/>
+        </w:rPr>
+      </w:pPr>
+    </w:p>
+    <w:p>
+      <w:pPr>
+        <w:spacing w:line="276" w:lineRule="auto"/>
+        <w:rPr>
+          <w:rFonts w:asciiTheme="minorHAnsi" w:hAnsiTheme="minorHAnsi" w:cstheme="minorHAnsi"/>
+          <w:sz w:val="32"/>
+          <w:szCs w:val="32"/>
+        </w:rPr>
+      </w:pPr>
+    </w:p>
+    <w:p>
+      <w:pPr>
+        <w:spacing w:line="276" w:lineRule="auto"/>
+        <w:rPr>
+          <w:rFonts w:asciiTheme="minorHAnsi" w:hAnsiTheme="minorHAnsi" w:cstheme="minorHAnsi"/>
+          <w:sz w:val="32"/>
+          <w:szCs w:val="32"/>
+        </w:rPr>
+      </w:pPr>
+    </w:p>
+    <w:p>
+      <w:pPr>
+        <w:spacing w:line="276" w:lineRule="auto"/>
+        <w:rPr>
+          <w:rFonts w:asciiTheme="minorHAnsi" w:hAnsiTheme="minorHAnsi" w:cstheme="minorHAnsi"/>
+          <w:sz w:val="32"/>
+          <w:szCs w:val="32"/>
+        </w:rPr>
+      </w:pPr>
+    </w:p>
+    <w:p>
+      <w:pPr>
+        <w:spacing w:line="276" w:lineRule="auto"/>
+        <w:rPr>
+          <w:rFonts w:asciiTheme="minorHAnsi" w:hAnsiTheme="minorHAnsi" w:cstheme="minorHAnsi"/>
+          <w:sz w:val="32"/>
+          <w:szCs w:val="32"/>
+        </w:rPr>
+      </w:pPr>
+    </w:p>
+    <w:p>
+      <w:pPr>
+        <w:pStyle w:val="ListParagraph"/>
+        <w:numPr>
+          <w:ilvl w:val="1"/>
+          <w:numId w:val="6"/>
+        </w:numPr>
+        <w:bidi w:val="0"/>
+        <w:spacing w:line="276" w:lineRule="auto"/>
+        <w:rPr>
+          <w:rFonts w:ascii="Arial Black" w:hAnsi="Arial Black" w:cstheme="minorHAnsi"/>
+          <w:sz w:val="32"/>
+          <w:szCs w:val="32"/>
+        </w:rPr>
+      </w:pPr>
+      <w:r>
+        <w:rPr>
+          <w:rFonts w:ascii="Arial Black" w:hAnsi="Arial Black" w:cstheme="minorHAnsi"/>
+          <w:sz w:val="32"/>
+          <w:szCs w:val="32"/>
+        </w:rPr>
+        <w:lastRenderedPageBreak/>
+        <w:t xml:space="preserve"> </w:t>
+      </w:r>
+      <w:r>
+        <w:rPr>
+          <w:rFonts w:ascii="Arial Black" w:hAnsi="Arial Black" w:cstheme="minorHAnsi"/>
+          <w:sz w:val="32"/>
+          <w:szCs w:val="32"/>
+        </w:rPr>
+        <w:t>Problem Definition (or Motivation)</w:t>
+      </w:r>
+    </w:p>
+    <w:p>
+      <w:pPr>
+        <w:spacing w:line="276" w:lineRule="auto"/>
+        <w:rPr>
+          <w:rFonts w:cstheme="minorHAnsi"/>
+          <w:sz w:val="32"/>
+          <w:szCs w:val="32"/>
+        </w:rPr>
+      </w:pPr>
+      <w:r>
+        <w:rPr>
+          <w:rFonts w:cstheme="minorHAnsi"/>
+          <w:sz w:val="32"/>
+          <w:szCs w:val="32"/>
+        </w:rPr>
+        <w:t>Deaf individuals in Arabic countries often rely on human interpreters for communication with the hearing majority, which can be both challenging to find and compromise privacy. To bridge this gap, there's a pressing need for the development of an automated system that can translate between Arabic Sign Language (ArSL) and Arabic speech or text. The focus here is on creating technology to seamlessly convert ArSL to Arabic and vice versa.</w:t>
+      </w:r>
+    </w:p>
+    <w:p>
+      <w:pPr>
+        <w:spacing w:line="276" w:lineRule="auto"/>
+        <w:rPr>
+          <w:rFonts w:cstheme="minorHAnsi"/>
+          <w:sz w:val="32"/>
+          <w:szCs w:val="32"/>
+        </w:rPr>
+      </w:pPr>
+    </w:p>
+    <w:p>
+      <w:pPr>
+        <w:spacing w:line="276" w:lineRule="auto"/>
+        <w:rPr>
+          <w:rFonts w:cstheme="minorHAnsi"/>
+          <w:sz w:val="32"/>
+          <w:szCs w:val="32"/>
+        </w:rPr>
+      </w:pPr>
+      <w:r>
+        <w:rPr>
+          <w:rFonts w:cstheme="minorHAnsi"/>
+          <w:sz w:val="32"/>
+          <w:szCs w:val="32"/>
+        </w:rPr>
+        <w:t>Given the rapid advancements in mobile technology, we can anticipate highly capable handheld and wearable devices in the near future. These devices should enable intuitive and natural interactions, possibly through 3D hand and body gestures, replacing traditional touchscreens and trackpads. This shift towards more intuitive interfaces is rooted in humans' natural experiences and physical interactions with their environment.</w:t>
+      </w:r>
+    </w:p>
+    <w:p>
+      <w:pPr>
+        <w:spacing w:line="276" w:lineRule="auto"/>
+        <w:rPr>
+          <w:rFonts w:cstheme="minorHAnsi"/>
+          <w:sz w:val="32"/>
+          <w:szCs w:val="32"/>
+        </w:rPr>
+      </w:pPr>
+    </w:p>
+    <w:p>
+      <w:pPr>
+        <w:spacing w:line="276" w:lineRule="auto"/>
+        <w:rPr>
+          <w:rFonts w:cstheme="minorHAnsi"/>
+          <w:sz w:val="32"/>
+          <w:szCs w:val="32"/>
+        </w:rPr>
+      </w:pPr>
+      <w:r>
+        <w:rPr>
+          <w:rFonts w:cstheme="minorHAnsi"/>
+          <w:sz w:val="32"/>
+          <w:szCs w:val="32"/>
+        </w:rPr>
+        <w:t>Technical challenges remain, including developing media technologies that can accurately detect, recognize, and track complex hand gestures. Achieving this will require innovative approaches and significant research to overcome the limitations of current technologies.</w:t>
+      </w:r>
+    </w:p>
+    <w:p>
+      <w:pPr>
+        <w:spacing w:line="276" w:lineRule="auto"/>
+        <w:rPr>
+          <w:rFonts w:cstheme="minorHAnsi"/>
+          <w:sz w:val="32"/>
+          <w:szCs w:val="32"/>
+        </w:rPr>
+      </w:pPr>
+    </w:p>
+    <w:p>
+      <w:pPr>
+        <w:spacing w:line="276" w:lineRule="auto"/>
+        <w:rPr>
+          <w:rFonts w:cstheme="minorHAnsi"/>
+          <w:sz w:val="32"/>
+          <w:szCs w:val="32"/>
+        </w:rPr>
+      </w:pPr>
+      <w:r>
+        <w:rPr>
+          <w:rFonts w:cstheme="minorHAnsi"/>
+          <w:sz w:val="32"/>
+          <w:szCs w:val="32"/>
+        </w:rPr>
+        <w:t>According to the World Health Organization (WHO), over 1.5 billion people globally live with hearing loss, and 430 million of them have disabling hearing loss. This population faces significant educational and employment disparities, with only 48% of individuals with hearing loss securing employment. These challenges often lead to social withdrawal, limited access to services, and emotional issues stemming from reduced self-esteem and confidence.</w:t>
+      </w:r>
+    </w:p>
+    <w:p>
+      <w:pPr>
+        <w:spacing w:line="276" w:lineRule="auto"/>
+        <w:rPr>
+          <w:rFonts w:cstheme="minorHAnsi"/>
+          <w:sz w:val="32"/>
+          <w:szCs w:val="32"/>
+        </w:rPr>
+      </w:pPr>
+    </w:p>
+    <w:p>
+      <w:pPr>
+        <w:spacing w:line="276" w:lineRule="auto"/>
+        <w:rPr>
+          <w:rFonts w:cstheme="minorHAnsi"/>
+          <w:sz w:val="32"/>
+          <w:szCs w:val="32"/>
+        </w:rPr>
+      </w:pPr>
+      <w:r>
+        <w:rPr>
+          <w:rFonts w:cstheme="minorHAnsi"/>
+          <w:sz w:val="32"/>
+          <w:szCs w:val="32"/>
+        </w:rPr>
+        <w:t>To address these issues, it's crucial to raise awareness about the capabilities and rights of individuals with hearing loss. Promoting understanding and empathy can help reduce discrimination and stigma, creating a more inclusive society.</w:t>
+      </w:r>
+    </w:p>
+    <w:p>
+      <w:pPr>
+        <w:spacing w:line="276" w:lineRule="auto"/>
+        <w:rPr>
+          <w:rFonts w:cstheme="minorHAnsi"/>
+          <w:sz w:val="32"/>
+          <w:szCs w:val="32"/>
+        </w:rPr>
+      </w:pPr>
+    </w:p>
+    <w:p>
+      <w:pPr>
+        <w:spacing w:line="276" w:lineRule="auto"/>
+        <w:rPr>
+          <w:rFonts w:cstheme="minorHAnsi"/>
+          <w:sz w:val="32"/>
+          <w:szCs w:val="32"/>
+        </w:rPr>
+      </w:pPr>
+      <w:r>
+        <w:rPr>
+          <w:rFonts w:cstheme="minorHAnsi"/>
+          <w:sz w:val="32"/>
+          <w:szCs w:val="32"/>
+        </w:rPr>
+        <w:t xml:space="preserve">Furthermore, governments and organizations should prioritize the development and implementation of policies that support the rights and well-being of people </w:t>
+      </w:r>
+      <w:r>
+        <w:rPr>
+          <w:rFonts w:cstheme="minorHAnsi"/>
+          <w:sz w:val="32"/>
+          <w:szCs w:val="32"/>
+        </w:rPr>
+        <w:lastRenderedPageBreak/>
+        <w:t>with hearing loss. This includes improving access to education, healthcare, and employment opportunities, as well as fostering an environment that encourages social inclusion and participation.</w:t>
+      </w:r>
+    </w:p>
+    <w:p>
+      <w:pPr>
+        <w:spacing w:line="276" w:lineRule="auto"/>
+        <w:rPr>
+          <w:rFonts w:cstheme="minorHAnsi"/>
+          <w:sz w:val="32"/>
+          <w:szCs w:val="32"/>
+        </w:rPr>
+      </w:pPr>
+    </w:p>
+    <w:p>
+      <w:pPr>
+        <w:spacing w:line="276" w:lineRule="auto"/>
+        <w:rPr>
+          <w:rFonts w:cstheme="minorHAnsi"/>
+          <w:sz w:val="32"/>
+          <w:szCs w:val="32"/>
+        </w:rPr>
+      </w:pPr>
+      <w:r>
+        <w:rPr>
+          <w:rFonts w:cstheme="minorHAnsi"/>
+          <w:sz w:val="32"/>
+          <w:szCs w:val="32"/>
+        </w:rPr>
+        <w:t>By addressing these key areas, we can help create a more supportive and equitable world for individuals with hearing loss, ensuring they have the same opportunities and rights as everyone else.</w:t>
+      </w:r>
+    </w:p>
+    <w:p>
+      <w:pPr>
+        <w:rPr>
+          <w:rFonts w:ascii="Arial Black" w:hAnsi="Arial Black" w:cstheme="majorBidi"/>
+          <w:b/>
+          <w:bCs/>
+          <w:sz w:val="48"/>
+          <w:szCs w:val="48"/>
+        </w:rPr>
+      </w:pPr>
+    </w:p>
+    <w:p>
+      <w:pPr>
+        <w:rPr>
+          <w:rFonts w:ascii="Arial Black" w:hAnsi="Arial Black" w:cstheme="majorBidi"/>
+          <w:b/>
+          <w:bCs/>
+          <w:sz w:val="48"/>
+          <w:szCs w:val="48"/>
+        </w:rPr>
+      </w:pPr>
+    </w:p>
+    <w:p>
+      <w:pPr>
+        <w:rPr>
+          <w:rFonts w:ascii="Arial Black" w:hAnsi="Arial Black" w:cstheme="majorBidi"/>
+          <w:b/>
+          <w:bCs/>
+          <w:sz w:val="48"/>
+          <w:szCs w:val="48"/>
+        </w:rPr>
+      </w:pPr>
+    </w:p>
+    <w:p>
+      <w:pPr>
+        <w:rPr>
+          <w:rFonts w:ascii="Arial Black" w:hAnsi="Arial Black" w:cstheme="majorBidi"/>
+          <w:b/>
+          <w:bCs/>
+          <w:sz w:val="48"/>
+          <w:szCs w:val="48"/>
+        </w:rPr>
+      </w:pPr>
+    </w:p>
+    <w:p>
+      <w:pPr>
+        <w:rPr>
+          <w:rFonts w:ascii="Arial Black" w:hAnsi="Arial Black" w:cstheme="majorBidi"/>
+          <w:b/>
+          <w:bCs/>
+          <w:sz w:val="48"/>
+          <w:szCs w:val="48"/>
+        </w:rPr>
+      </w:pPr>
+    </w:p>
+    <w:p>
+      <w:pPr>
+        <w:rPr>
+          <w:rFonts w:ascii="Arial Black" w:hAnsi="Arial Black" w:cstheme="majorBidi"/>
+          <w:b/>
+          <w:bCs/>
+          <w:sz w:val="48"/>
+          <w:szCs w:val="48"/>
+        </w:rPr>
+      </w:pPr>
+    </w:p>
+    <w:p>
+      <w:pPr>
+        <w:rPr>
+          <w:rFonts w:ascii="Arial Black" w:hAnsi="Arial Black" w:cstheme="majorBidi"/>
+          <w:b/>
+          <w:bCs/>
+          <w:sz w:val="48"/>
+          <w:szCs w:val="48"/>
+        </w:rPr>
+      </w:pPr>
+    </w:p>
+    <w:p>
+      <w:pPr>
+        <w:rPr>
+          <w:rFonts w:ascii="Arial Black" w:hAnsi="Arial Black" w:cstheme="majorBidi"/>
+          <w:b/>
+          <w:bCs/>
+          <w:sz w:val="48"/>
+          <w:szCs w:val="48"/>
+        </w:rPr>
+      </w:pPr>
+    </w:p>
+    <w:p>
+      <w:pPr>
+        <w:rPr>
+          <w:rFonts w:ascii="Arial Black" w:hAnsi="Arial Black" w:cstheme="majorBidi"/>
+          <w:b/>
+          <w:bCs/>
+          <w:sz w:val="48"/>
+          <w:szCs w:val="48"/>
+        </w:rPr>
+      </w:pPr>
+    </w:p>
+    <w:p>
+      <w:pPr>
+        <w:rPr>
+          <w:rFonts w:ascii="Arial Black" w:hAnsi="Arial Black" w:cstheme="majorBidi"/>
+          <w:b/>
+          <w:bCs/>
+          <w:sz w:val="48"/>
+          <w:szCs w:val="48"/>
+        </w:rPr>
+      </w:pPr>
+    </w:p>
+    <w:p>
+      <w:pPr>
+        <w:rPr>
+          <w:rFonts w:ascii="Arial Black" w:hAnsi="Arial Black" w:cstheme="majorBidi"/>
+          <w:b/>
+          <w:bCs/>
+          <w:sz w:val="48"/>
+          <w:szCs w:val="48"/>
+        </w:rPr>
+      </w:pPr>
+    </w:p>
+    <w:p>
+      <w:pPr>
+        <w:rPr>
+          <w:rFonts w:ascii="Arial Black" w:hAnsi="Arial Black" w:cstheme="majorBidi"/>
+          <w:b/>
+          <w:bCs/>
+          <w:sz w:val="48"/>
+          <w:szCs w:val="48"/>
+        </w:rPr>
+      </w:pPr>
+    </w:p>
+    <w:p>
+      <w:pPr>
+        <w:rPr>
+          <w:rFonts w:ascii="Arial Black" w:hAnsi="Arial Black" w:cstheme="majorBidi"/>
+          <w:b/>
+          <w:bCs/>
+          <w:sz w:val="48"/>
+          <w:szCs w:val="48"/>
+        </w:rPr>
+      </w:pPr>
+    </w:p>
+    <w:p>
+      <w:pPr>
+        <w:rPr>
+          <w:rFonts w:ascii="Arial Black" w:hAnsi="Arial Black" w:cstheme="majorBidi"/>
+          <w:b/>
+          <w:bCs/>
+          <w:sz w:val="48"/>
+          <w:szCs w:val="48"/>
+        </w:rPr>
+      </w:pPr>
+    </w:p>
+    <w:p>
+      <w:pPr>
+        <w:rPr>
+          <w:rFonts w:ascii="Arial Black" w:hAnsi="Arial Black" w:cstheme="majorBidi"/>
+          <w:b/>
+          <w:bCs/>
+          <w:sz w:val="48"/>
+          <w:szCs w:val="48"/>
+        </w:rPr>
+      </w:pPr>
+    </w:p>
+    <w:p>
+      <w:pPr>
+        <w:rPr>
+          <w:rFonts w:ascii="Arial Black" w:hAnsi="Arial Black" w:cstheme="majorBidi"/>
+          <w:b/>
+          <w:bCs/>
+          <w:sz w:val="48"/>
+          <w:szCs w:val="48"/>
+        </w:rPr>
+      </w:pPr>
+    </w:p>
+    <w:p>
+      <w:pPr>
+        <w:pStyle w:val="ListParagraph"/>
+        <w:numPr>
+          <w:ilvl w:val="1"/>
+          <w:numId w:val="6"/>
+        </w:numPr>
+        <w:bidi w:val="0"/>
+        <w:rPr>
+          <w:rFonts w:ascii="Arial Black" w:hAnsi="Arial Black" w:cstheme="majorBidi"/>
+          <w:b/>
+          <w:bCs/>
+          <w:sz w:val="32"/>
+          <w:szCs w:val="32"/>
+        </w:rPr>
+      </w:pPr>
+      <w:r>
+        <w:rPr>
+          <w:rFonts w:ascii="Arial Black" w:hAnsi="Arial Black" w:cstheme="majorBidi"/>
+          <w:b/>
+          <w:bCs/>
+          <w:sz w:val="32"/>
+          <w:szCs w:val="32"/>
+        </w:rPr>
+        <w:lastRenderedPageBreak/>
+        <w:t>Project Objectives</w:t>
+      </w:r>
+      <w:r>
+        <w:rPr>
+          <w:rFonts w:ascii="Arial Black" w:hAnsi="Arial Black" w:cstheme="majorBidi"/>
+          <w:b/>
+          <w:bCs/>
+          <w:sz w:val="32"/>
+          <w:szCs w:val="32"/>
+        </w:rPr>
+        <w:t xml:space="preserve"> </w:t>
+      </w:r>
+    </w:p>
+    <w:p>
+      <w:pPr>
+        <w:rPr>
+          <w:rFonts w:ascii="Arial Black" w:hAnsi="Arial Black" w:cstheme="majorBidi"/>
+          <w:b/>
+          <w:bCs/>
+          <w:sz w:val="32"/>
+          <w:szCs w:val="32"/>
+        </w:rPr>
+      </w:pPr>
+    </w:p>
+    <w:p>
+      <w:pPr>
+        <w:rPr>
+          <w:rFonts w:ascii="Arial Black" w:hAnsi="Arial Black" w:cstheme="majorBidi"/>
+          <w:b/>
+          <w:bCs/>
+          <w:sz w:val="48"/>
+          <w:szCs w:val="48"/>
+        </w:rPr>
+      </w:pPr>
+    </w:p>
+    <w:p>
+      <w:pPr>
+        <w:rPr>
+          <w:rFonts w:ascii="Arial Black" w:hAnsi="Arial Black" w:cstheme="majorBidi"/>
+          <w:b/>
+          <w:bCs/>
+          <w:sz w:val="48"/>
+          <w:szCs w:val="48"/>
+        </w:rPr>
+      </w:pPr>
+    </w:p>
+    <w:p>
+      <w:pPr>
+        <w:rPr>
+          <w:rFonts w:ascii="Arial Black" w:hAnsi="Arial Black" w:cstheme="majorBidi"/>
+          <w:b/>
+          <w:bCs/>
+          <w:sz w:val="36"/>
+          <w:szCs w:val="36"/>
+        </w:rPr>
+      </w:pPr>
+    </w:p>
+    <w:p>
+      <w:pPr>
+        <w:rPr>
+          <w:rFonts w:ascii="Arial Black" w:hAnsi="Arial Black" w:cstheme="majorBidi"/>
+          <w:b/>
+          <w:bCs/>
+          <w:sz w:val="48"/>
+          <w:szCs w:val="48"/>
+        </w:rPr>
+      </w:pPr>
+    </w:p>
+    <w:p>
+      <w:pPr>
+        <w:rPr>
+          <w:rFonts w:asciiTheme="majorBidi" w:hAnsiTheme="majorBidi" w:cstheme="majorBidi"/>
+          <w:b/>
+          <w:bCs/>
+          <w:sz w:val="32"/>
+          <w:szCs w:val="32"/>
+        </w:rPr>
+      </w:pPr>
+    </w:p>
     <w:sectPr>
       <w:footerReference w:type="default" r:id="rId10"/>
       <w:pgSz w:w="11906" w:h="16838"/>
-      <w:pgMar w:top="1440" w:right="1800" w:bottom="1440" w:left="1800" w:header="708" w:footer="708" w:gutter="0"/>
+      <w:pgMar w:top="1296" w:right="720" w:bottom="1296" w:left="720" w:header="706" w:footer="706" w:gutter="0"/>
       <w:pgNumType w:start="0"/>
       <w:cols w:space="708"/>
       <w:titlePg/>
@@ -3447,9 +5304,9 @@
     </w:lvl>
   </w:abstractNum>
   <w:abstractNum w:abstractNumId="1" w15:restartNumberingAfterBreak="0">
-    <w:nsid w:val="5F837582"/>
+    <w:nsid w:val="07667CD3"/>
     <w:multiLevelType w:val="hybridMultilevel"/>
-    <w:tmpl w:val="B674091E"/>
+    <w:tmpl w:val="3028CBEE"/>
     <w:lvl w:ilvl="0" w:tplc="0C000005">
       <w:start w:val="1"/>
       <w:numFmt w:val="bullet"/>
@@ -3560,9 +5417,211 @@
     </w:lvl>
   </w:abstractNum>
   <w:abstractNum w:abstractNumId="2" w15:restartNumberingAfterBreak="0">
-    <w:nsid w:val="6A08091C"/>
+    <w:nsid w:val="08817454"/>
     <w:multiLevelType w:val="hybridMultilevel"/>
-    <w:tmpl w:val="34620A48"/>
+    <w:tmpl w:val="6AD02E0A"/>
+    <w:lvl w:ilvl="0" w:tplc="0409000F">
+      <w:start w:val="1"/>
+      <w:numFmt w:val="decimal"/>
+      <w:lvlText w:val="%1."/>
+      <w:lvlJc w:val="left"/>
+      <w:pPr>
+        <w:ind w:left="720" w:hanging="360"/>
+      </w:pPr>
+      <w:rPr>
+        <w:rFonts w:hint="default"/>
+      </w:rPr>
+    </w:lvl>
+    <w:lvl w:ilvl="1" w:tplc="04090019" w:tentative="1">
+      <w:start w:val="1"/>
+      <w:numFmt w:val="lowerLetter"/>
+      <w:lvlText w:val="%2."/>
+      <w:lvlJc w:val="left"/>
+      <w:pPr>
+        <w:ind w:left="1440" w:hanging="360"/>
+      </w:pPr>
+    </w:lvl>
+    <w:lvl w:ilvl="2" w:tplc="0409001B" w:tentative="1">
+      <w:start w:val="1"/>
+      <w:numFmt w:val="lowerRoman"/>
+      <w:lvlText w:val="%3."/>
+      <w:lvlJc w:val="right"/>
+      <w:pPr>
+        <w:ind w:left="2160" w:hanging="180"/>
+      </w:pPr>
+    </w:lvl>
+    <w:lvl w:ilvl="3" w:tplc="0409000F" w:tentative="1">
+      <w:start w:val="1"/>
+      <w:numFmt w:val="decimal"/>
+      <w:lvlText w:val="%4."/>
+      <w:lvlJc w:val="left"/>
+      <w:pPr>
+        <w:ind w:left="2880" w:hanging="360"/>
+      </w:pPr>
+    </w:lvl>
+    <w:lvl w:ilvl="4" w:tplc="04090019" w:tentative="1">
+      <w:start w:val="1"/>
+      <w:numFmt w:val="lowerLetter"/>
+      <w:lvlText w:val="%5."/>
+      <w:lvlJc w:val="left"/>
+      <w:pPr>
+        <w:ind w:left="3600" w:hanging="360"/>
+      </w:pPr>
+    </w:lvl>
+    <w:lvl w:ilvl="5" w:tplc="0409001B" w:tentative="1">
+      <w:start w:val="1"/>
+      <w:numFmt w:val="lowerRoman"/>
+      <w:lvlText w:val="%6."/>
+      <w:lvlJc w:val="right"/>
+      <w:pPr>
+        <w:ind w:left="4320" w:hanging="180"/>
+      </w:pPr>
+    </w:lvl>
+    <w:lvl w:ilvl="6" w:tplc="0409000F" w:tentative="1">
+      <w:start w:val="1"/>
+      <w:numFmt w:val="decimal"/>
+      <w:lvlText w:val="%7."/>
+      <w:lvlJc w:val="left"/>
+      <w:pPr>
+        <w:ind w:left="5040" w:hanging="360"/>
+      </w:pPr>
+    </w:lvl>
+    <w:lvl w:ilvl="7" w:tplc="04090019" w:tentative="1">
+      <w:start w:val="1"/>
+      <w:numFmt w:val="lowerLetter"/>
+      <w:lvlText w:val="%8."/>
+      <w:lvlJc w:val="left"/>
+      <w:pPr>
+        <w:ind w:left="5760" w:hanging="360"/>
+      </w:pPr>
+    </w:lvl>
+    <w:lvl w:ilvl="8" w:tplc="0409001B" w:tentative="1">
+      <w:start w:val="1"/>
+      <w:numFmt w:val="lowerRoman"/>
+      <w:lvlText w:val="%9."/>
+      <w:lvlJc w:val="right"/>
+      <w:pPr>
+        <w:ind w:left="6480" w:hanging="180"/>
+      </w:pPr>
+    </w:lvl>
+  </w:abstractNum>
+  <w:abstractNum w:abstractNumId="3" w15:restartNumberingAfterBreak="0">
+    <w:nsid w:val="5B8F4D16"/>
+    <w:multiLevelType w:val="multilevel"/>
+    <w:tmpl w:val="095C5C8C"/>
+    <w:lvl w:ilvl="0">
+      <w:start w:val="1"/>
+      <w:numFmt w:val="decimal"/>
+      <w:lvlText w:val="%1"/>
+      <w:lvlJc w:val="left"/>
+      <w:pPr>
+        <w:ind w:left="405" w:hanging="405"/>
+      </w:pPr>
+      <w:rPr>
+        <w:rFonts w:hint="default"/>
+      </w:rPr>
+    </w:lvl>
+    <w:lvl w:ilvl="1">
+      <w:start w:val="1"/>
+      <w:numFmt w:val="decimal"/>
+      <w:lvlText w:val="%1.%2"/>
+      <w:lvlJc w:val="left"/>
+      <w:pPr>
+        <w:ind w:left="720" w:hanging="720"/>
+      </w:pPr>
+      <w:rPr>
+        <w:rFonts w:hint="default"/>
+      </w:rPr>
+    </w:lvl>
+    <w:lvl w:ilvl="2">
+      <w:start w:val="1"/>
+      <w:numFmt w:val="decimal"/>
+      <w:lvlText w:val="%1.%2.%3"/>
+      <w:lvlJc w:val="left"/>
+      <w:pPr>
+        <w:ind w:left="720" w:hanging="720"/>
+      </w:pPr>
+      <w:rPr>
+        <w:rFonts w:hint="default"/>
+      </w:rPr>
+    </w:lvl>
+    <w:lvl w:ilvl="3">
+      <w:start w:val="1"/>
+      <w:numFmt w:val="decimal"/>
+      <w:lvlText w:val="%1.%2.%3.%4"/>
+      <w:lvlJc w:val="left"/>
+      <w:pPr>
+        <w:ind w:left="1080" w:hanging="1080"/>
+      </w:pPr>
+      <w:rPr>
+        <w:rFonts w:hint="default"/>
+      </w:rPr>
+    </w:lvl>
+    <w:lvl w:ilvl="4">
+      <w:start w:val="1"/>
+      <w:numFmt w:val="decimal"/>
+      <w:lvlText w:val="%1.%2.%3.%4.%5"/>
+      <w:lvlJc w:val="left"/>
+      <w:pPr>
+        <w:ind w:left="1440" w:hanging="1440"/>
+      </w:pPr>
+      <w:rPr>
+        <w:rFonts w:hint="default"/>
+      </w:rPr>
+    </w:lvl>
+    <w:lvl w:ilvl="5">
+      <w:start w:val="1"/>
+      <w:numFmt w:val="decimal"/>
+      <w:lvlText w:val="%1.%2.%3.%4.%5.%6"/>
+      <w:lvlJc w:val="left"/>
+      <w:pPr>
+        <w:ind w:left="1440" w:hanging="1440"/>
+      </w:pPr>
+      <w:rPr>
+        <w:rFonts w:hint="default"/>
+      </w:rPr>
+    </w:lvl>
+    <w:lvl w:ilvl="6">
+      <w:start w:val="1"/>
+      <w:numFmt w:val="decimal"/>
+      <w:lvlText w:val="%1.%2.%3.%4.%5.%6.%7"/>
+      <w:lvlJc w:val="left"/>
+      <w:pPr>
+        <w:ind w:left="1800" w:hanging="1800"/>
+      </w:pPr>
+      <w:rPr>
+        <w:rFonts w:hint="default"/>
+      </w:rPr>
+    </w:lvl>
+    <w:lvl w:ilvl="7">
+      <w:start w:val="1"/>
+      <w:numFmt w:val="decimal"/>
+      <w:lvlText w:val="%1.%2.%3.%4.%5.%6.%7.%8"/>
+      <w:lvlJc w:val="left"/>
+      <w:pPr>
+        <w:ind w:left="2160" w:hanging="2160"/>
+      </w:pPr>
+      <w:rPr>
+        <w:rFonts w:hint="default"/>
+      </w:rPr>
+    </w:lvl>
+    <w:lvl w:ilvl="8">
+      <w:start w:val="1"/>
+      <w:numFmt w:val="decimal"/>
+      <w:lvlText w:val="%1.%2.%3.%4.%5.%6.%7.%8.%9"/>
+      <w:lvlJc w:val="left"/>
+      <w:pPr>
+        <w:ind w:left="2160" w:hanging="2160"/>
+      </w:pPr>
+      <w:rPr>
+        <w:rFonts w:hint="default"/>
+      </w:rPr>
+    </w:lvl>
+  </w:abstractNum>
+  <w:abstractNum w:abstractNumId="4" w15:restartNumberingAfterBreak="0">
+    <w:nsid w:val="5F837582"/>
+    <w:multiLevelType w:val="hybridMultilevel"/>
+    <w:tmpl w:val="B674091E"/>
     <w:lvl w:ilvl="0" w:tplc="0C000005">
       <w:start w:val="1"/>
       <w:numFmt w:val="bullet"/>
@@ -3672,14 +5731,229 @@
       </w:rPr>
     </w:lvl>
   </w:abstractNum>
+  <w:abstractNum w:abstractNumId="5" w15:restartNumberingAfterBreak="0">
+    <w:nsid w:val="6A08091C"/>
+    <w:multiLevelType w:val="hybridMultilevel"/>
+    <w:tmpl w:val="34620A48"/>
+    <w:lvl w:ilvl="0" w:tplc="0C000005">
+      <w:start w:val="1"/>
+      <w:numFmt w:val="bullet"/>
+      <w:lvlText w:val=""/>
+      <w:lvlJc w:val="left"/>
+      <w:pPr>
+        <w:ind w:left="360" w:hanging="360"/>
+      </w:pPr>
+      <w:rPr>
+        <w:rFonts w:ascii="Wingdings" w:hAnsi="Wingdings" w:hint="default"/>
+      </w:rPr>
+    </w:lvl>
+    <w:lvl w:ilvl="1" w:tplc="04090003" w:tentative="1">
+      <w:start w:val="1"/>
+      <w:numFmt w:val="bullet"/>
+      <w:lvlText w:val="o"/>
+      <w:lvlJc w:val="left"/>
+      <w:pPr>
+        <w:ind w:left="1080" w:hanging="360"/>
+      </w:pPr>
+      <w:rPr>
+        <w:rFonts w:ascii="Courier New" w:hAnsi="Courier New" w:cs="Courier New" w:hint="default"/>
+      </w:rPr>
+    </w:lvl>
+    <w:lvl w:ilvl="2" w:tplc="04090005" w:tentative="1">
+      <w:start w:val="1"/>
+      <w:numFmt w:val="bullet"/>
+      <w:lvlText w:val=""/>
+      <w:lvlJc w:val="left"/>
+      <w:pPr>
+        <w:ind w:left="1800" w:hanging="360"/>
+      </w:pPr>
+      <w:rPr>
+        <w:rFonts w:ascii="Wingdings" w:hAnsi="Wingdings" w:hint="default"/>
+      </w:rPr>
+    </w:lvl>
+    <w:lvl w:ilvl="3" w:tplc="04090001" w:tentative="1">
+      <w:start w:val="1"/>
+      <w:numFmt w:val="bullet"/>
+      <w:lvlText w:val=""/>
+      <w:lvlJc w:val="left"/>
+      <w:pPr>
+        <w:ind w:left="2520" w:hanging="360"/>
+      </w:pPr>
+      <w:rPr>
+        <w:rFonts w:ascii="Symbol" w:hAnsi="Symbol" w:hint="default"/>
+      </w:rPr>
+    </w:lvl>
+    <w:lvl w:ilvl="4" w:tplc="04090003" w:tentative="1">
+      <w:start w:val="1"/>
+      <w:numFmt w:val="bullet"/>
+      <w:lvlText w:val="o"/>
+      <w:lvlJc w:val="left"/>
+      <w:pPr>
+        <w:ind w:left="3240" w:hanging="360"/>
+      </w:pPr>
+      <w:rPr>
+        <w:rFonts w:ascii="Courier New" w:hAnsi="Courier New" w:cs="Courier New" w:hint="default"/>
+      </w:rPr>
+    </w:lvl>
+    <w:lvl w:ilvl="5" w:tplc="04090005" w:tentative="1">
+      <w:start w:val="1"/>
+      <w:numFmt w:val="bullet"/>
+      <w:lvlText w:val=""/>
+      <w:lvlJc w:val="left"/>
+      <w:pPr>
+        <w:ind w:left="3960" w:hanging="360"/>
+      </w:pPr>
+      <w:rPr>
+        <w:rFonts w:ascii="Wingdings" w:hAnsi="Wingdings" w:hint="default"/>
+      </w:rPr>
+    </w:lvl>
+    <w:lvl w:ilvl="6" w:tplc="04090001" w:tentative="1">
+      <w:start w:val="1"/>
+      <w:numFmt w:val="bullet"/>
+      <w:lvlText w:val=""/>
+      <w:lvlJc w:val="left"/>
+      <w:pPr>
+        <w:ind w:left="4680" w:hanging="360"/>
+      </w:pPr>
+      <w:rPr>
+        <w:rFonts w:ascii="Symbol" w:hAnsi="Symbol" w:hint="default"/>
+      </w:rPr>
+    </w:lvl>
+    <w:lvl w:ilvl="7" w:tplc="04090003" w:tentative="1">
+      <w:start w:val="1"/>
+      <w:numFmt w:val="bullet"/>
+      <w:lvlText w:val="o"/>
+      <w:lvlJc w:val="left"/>
+      <w:pPr>
+        <w:ind w:left="5400" w:hanging="360"/>
+      </w:pPr>
+      <w:rPr>
+        <w:rFonts w:ascii="Courier New" w:hAnsi="Courier New" w:cs="Courier New" w:hint="default"/>
+      </w:rPr>
+    </w:lvl>
+    <w:lvl w:ilvl="8" w:tplc="04090005" w:tentative="1">
+      <w:start w:val="1"/>
+      <w:numFmt w:val="bullet"/>
+      <w:lvlText w:val=""/>
+      <w:lvlJc w:val="left"/>
+      <w:pPr>
+        <w:ind w:left="6120" w:hanging="360"/>
+      </w:pPr>
+      <w:rPr>
+        <w:rFonts w:ascii="Wingdings" w:hAnsi="Wingdings" w:hint="default"/>
+      </w:rPr>
+    </w:lvl>
+  </w:abstractNum>
+  <w:abstractNum w:abstractNumId="6" w15:restartNumberingAfterBreak="0">
+    <w:nsid w:val="6ED40E3B"/>
+    <w:multiLevelType w:val="hybridMultilevel"/>
+    <w:tmpl w:val="B3DA6638"/>
+    <w:lvl w:ilvl="0" w:tplc="28A48514">
+      <w:start w:val="1"/>
+      <w:numFmt w:val="decimal"/>
+      <w:lvlText w:val="%1."/>
+      <w:lvlJc w:val="left"/>
+      <w:pPr>
+        <w:ind w:left="840" w:hanging="480"/>
+      </w:pPr>
+      <w:rPr>
+        <w:rFonts w:hint="default"/>
+        <w:sz w:val="48"/>
+      </w:rPr>
+    </w:lvl>
+    <w:lvl w:ilvl="1" w:tplc="04090019" w:tentative="1">
+      <w:start w:val="1"/>
+      <w:numFmt w:val="lowerLetter"/>
+      <w:lvlText w:val="%2."/>
+      <w:lvlJc w:val="left"/>
+      <w:pPr>
+        <w:ind w:left="1440" w:hanging="360"/>
+      </w:pPr>
+    </w:lvl>
+    <w:lvl w:ilvl="2" w:tplc="0409001B" w:tentative="1">
+      <w:start w:val="1"/>
+      <w:numFmt w:val="lowerRoman"/>
+      <w:lvlText w:val="%3."/>
+      <w:lvlJc w:val="right"/>
+      <w:pPr>
+        <w:ind w:left="2160" w:hanging="180"/>
+      </w:pPr>
+    </w:lvl>
+    <w:lvl w:ilvl="3" w:tplc="0409000F" w:tentative="1">
+      <w:start w:val="1"/>
+      <w:numFmt w:val="decimal"/>
+      <w:lvlText w:val="%4."/>
+      <w:lvlJc w:val="left"/>
+      <w:pPr>
+        <w:ind w:left="2880" w:hanging="360"/>
+      </w:pPr>
+    </w:lvl>
+    <w:lvl w:ilvl="4" w:tplc="04090019" w:tentative="1">
+      <w:start w:val="1"/>
+      <w:numFmt w:val="lowerLetter"/>
+      <w:lvlText w:val="%5."/>
+      <w:lvlJc w:val="left"/>
+      <w:pPr>
+        <w:ind w:left="3600" w:hanging="360"/>
+      </w:pPr>
+    </w:lvl>
+    <w:lvl w:ilvl="5" w:tplc="0409001B" w:tentative="1">
+      <w:start w:val="1"/>
+      <w:numFmt w:val="lowerRoman"/>
+      <w:lvlText w:val="%6."/>
+      <w:lvlJc w:val="right"/>
+      <w:pPr>
+        <w:ind w:left="4320" w:hanging="180"/>
+      </w:pPr>
+    </w:lvl>
+    <w:lvl w:ilvl="6" w:tplc="0409000F" w:tentative="1">
+      <w:start w:val="1"/>
+      <w:numFmt w:val="decimal"/>
+      <w:lvlText w:val="%7."/>
+      <w:lvlJc w:val="left"/>
+      <w:pPr>
+        <w:ind w:left="5040" w:hanging="360"/>
+      </w:pPr>
+    </w:lvl>
+    <w:lvl w:ilvl="7" w:tplc="04090019" w:tentative="1">
+      <w:start w:val="1"/>
+      <w:numFmt w:val="lowerLetter"/>
+      <w:lvlText w:val="%8."/>
+      <w:lvlJc w:val="left"/>
+      <w:pPr>
+        <w:ind w:left="5760" w:hanging="360"/>
+      </w:pPr>
+    </w:lvl>
+    <w:lvl w:ilvl="8" w:tplc="0409001B" w:tentative="1">
+      <w:start w:val="1"/>
+      <w:numFmt w:val="lowerRoman"/>
+      <w:lvlText w:val="%9."/>
+      <w:lvlJc w:val="right"/>
+      <w:pPr>
+        <w:ind w:left="6480" w:hanging="180"/>
+      </w:pPr>
+    </w:lvl>
+  </w:abstractNum>
   <w:num w:numId="1" w16cid:durableId="2092194550">
-    <w:abstractNumId w:val="2"/>
+    <w:abstractNumId w:val="5"/>
   </w:num>
   <w:num w:numId="2" w16cid:durableId="674528019">
-    <w:abstractNumId w:val="1"/>
+    <w:abstractNumId w:val="4"/>
   </w:num>
   <w:num w:numId="3" w16cid:durableId="272056680">
     <w:abstractNumId w:val="0"/>
+  </w:num>
+  <w:num w:numId="4" w16cid:durableId="856506565">
+    <w:abstractNumId w:val="1"/>
+  </w:num>
+  <w:num w:numId="5" w16cid:durableId="1902519339">
+    <w:abstractNumId w:val="2"/>
+  </w:num>
+  <w:num w:numId="6" w16cid:durableId="1775053637">
+    <w:abstractNumId w:val="3"/>
+  </w:num>
+  <w:num w:numId="7" w16cid:durableId="236063774">
+    <w:abstractNumId w:val="6"/>
   </w:num>
 </w:numbering>
 </file>
@@ -4818,16 +7092,17 @@
     <w:autoRedefine/>
     <w:uiPriority w:val="39"/>
     <w:unhideWhenUsed/>
-    <w:rsid w:val="00B034C9"/>
+    <w:rsid w:val="00913BE7"/>
     <w:pPr>
       <w:widowControl/>
       <w:autoSpaceDE/>
       <w:autoSpaceDN/>
       <w:spacing w:after="100" w:line="259" w:lineRule="auto"/>
-      <w:ind w:left="440"/>
     </w:pPr>
     <w:rPr>
       <w:rFonts w:asciiTheme="minorHAnsi" w:eastAsiaTheme="minorEastAsia" w:hAnsiTheme="minorHAnsi"/>
+      <w:b/>
+      <w:bCs/>
     </w:rPr>
   </w:style>
 </w:styles>

</xml_diff>